<commit_message>
Agrego datos de Lore
</commit_message>
<xml_diff>
--- a/Capacit-IEEE-830.docx
+++ b/Capacit-IEEE-830.docx
@@ -442,14 +442,7 @@
                 <w:sz w:val="18"/>
                 <w:szCs w:val="18"/>
               </w:rPr>
-              <w:t>202</w:t>
-            </w:r>
-            <w:r>
-              <w:rPr>
-                <w:sz w:val="18"/>
-                <w:szCs w:val="18"/>
-              </w:rPr>
-              <w:t>2</w:t>
+              <w:t>2022</w:t>
             </w:r>
           </w:p>
         </w:tc>
@@ -1386,10 +1379,7 @@
               <w:t>24/09/</w:t>
             </w:r>
             <w:r>
-              <w:t>202</w:t>
-            </w:r>
-            <w:r>
-              <w:t>2</w:t>
+              <w:t>2022</w:t>
             </w:r>
           </w:p>
         </w:tc>
@@ -1426,9 +1416,14 @@
             <w:pPr>
               <w:widowControl w:val="0"/>
             </w:pPr>
-            <w:r>
-              <w:t>abrilramos7@hotmail.com</w:t>
-            </w:r>
+            <w:hyperlink r:id="rId12" w:history="1">
+              <w:r>
+                <w:rPr>
+                  <w:rStyle w:val="Hipervnculo"/>
+                </w:rPr>
+                <w:t>abrilramos7@hotmail.com</w:t>
+              </w:r>
+            </w:hyperlink>
           </w:p>
           <w:p>
             <w:pPr>
@@ -1447,9 +1442,14 @@
             <w:pPr>
               <w:widowControl w:val="0"/>
             </w:pPr>
-            <w:r>
-              <w:t>jnicolas.ramos10@gmail.com</w:t>
-            </w:r>
+            <w:hyperlink r:id="rId13" w:history="1">
+              <w:r>
+                <w:rPr>
+                  <w:rStyle w:val="Hipervnculo"/>
+                </w:rPr>
+                <w:t>jnicolas.ramos10@gmail.com</w:t>
+              </w:r>
+            </w:hyperlink>
           </w:p>
           <w:p>
             <w:pPr>
@@ -1473,14 +1473,22 @@
             <w:pPr>
               <w:widowControl w:val="0"/>
             </w:pPr>
-            <w:r>
-              <w:t xml:space="preserve">danielabarrera@hotmail.com.ar </w:t>
-            </w:r>
+            <w:hyperlink r:id="rId14" w:history="1">
+              <w:r>
+                <w:rPr>
+                  <w:rStyle w:val="Hipervnculo"/>
+                </w:rPr>
+                <w:t>danielabarrera@hotmail.com.ar</w:t>
+              </w:r>
+            </w:hyperlink>
           </w:p>
           <w:p>
             <w:pPr>
               <w:widowControl w:val="0"/>
             </w:pPr>
+            <w:r>
+              <w:t xml:space="preserve"> </w:t>
+            </w:r>
           </w:p>
           <w:p>
             <w:pPr>
@@ -1494,9 +1502,14 @@
             <w:pPr>
               <w:widowControl w:val="0"/>
             </w:pPr>
-            <w:r>
-              <w:t>gaby_ag@live.com.ar</w:t>
-            </w:r>
+            <w:hyperlink r:id="rId15" w:history="1">
+              <w:r>
+                <w:rPr>
+                  <w:rStyle w:val="Hipervnculo"/>
+                </w:rPr>
+                <w:t>gaby_ag@live.com.ar</w:t>
+              </w:r>
+            </w:hyperlink>
           </w:p>
           <w:p>
             <w:pPr>
@@ -1520,9 +1533,14 @@
             <w:pPr>
               <w:widowControl w:val="0"/>
             </w:pPr>
-            <w:r>
-              <w:t>gascba@live.com</w:t>
-            </w:r>
+            <w:hyperlink r:id="rId16" w:history="1">
+              <w:r>
+                <w:rPr>
+                  <w:rStyle w:val="Hipervnculo"/>
+                </w:rPr>
+                <w:t>gascba@live.com</w:t>
+              </w:r>
+            </w:hyperlink>
           </w:p>
           <w:p>
             <w:pPr>
@@ -1541,14 +1559,22 @@
             <w:pPr>
               <w:widowControl w:val="0"/>
             </w:pPr>
-            <w:r>
-              <w:t xml:space="preserve">dani_bj1@hotmail.com </w:t>
-            </w:r>
+            <w:hyperlink r:id="rId17" w:history="1">
+              <w:r>
+                <w:rPr>
+                  <w:rStyle w:val="Hipervnculo"/>
+                </w:rPr>
+                <w:t>dani_bj1@hotmail.com</w:t>
+              </w:r>
+            </w:hyperlink>
           </w:p>
           <w:p>
             <w:pPr>
               <w:widowControl w:val="0"/>
             </w:pPr>
+            <w:r>
+              <w:t xml:space="preserve"> </w:t>
+            </w:r>
           </w:p>
           <w:p>
             <w:pPr>
@@ -1562,14 +1588,22 @@
             <w:pPr>
               <w:widowControl w:val="0"/>
             </w:pPr>
-            <w:r>
-              <w:t xml:space="preserve">moyanoe357@gmail.com </w:t>
-            </w:r>
+            <w:hyperlink r:id="rId18" w:history="1">
+              <w:r>
+                <w:rPr>
+                  <w:rStyle w:val="Hipervnculo"/>
+                </w:rPr>
+                <w:t>moyanoe357@gmail.com</w:t>
+              </w:r>
+            </w:hyperlink>
           </w:p>
           <w:p>
             <w:pPr>
               <w:widowControl w:val="0"/>
             </w:pPr>
+            <w:r>
+              <w:t xml:space="preserve"> </w:t>
+            </w:r>
           </w:p>
           <w:p>
             <w:pPr>
@@ -1583,9 +1617,43 @@
             <w:pPr>
               <w:widowControl w:val="0"/>
             </w:pPr>
-            <w:r>
-              <w:t>andrescba27893@gmail.com</w:t>
-            </w:r>
+            <w:hyperlink r:id="rId19" w:history="1">
+              <w:r>
+                <w:rPr>
+                  <w:rStyle w:val="Hipervnculo"/>
+                </w:rPr>
+                <w:t>andrescba27893@gmail.com</w:t>
+              </w:r>
+            </w:hyperlink>
+          </w:p>
+          <w:p>
+            <w:pPr>
+              <w:widowControl w:val="0"/>
+            </w:pPr>
+          </w:p>
+          <w:p>
+            <w:pPr>
+              <w:widowControl w:val="0"/>
+            </w:pPr>
+            <w:r>
+              <w:t xml:space="preserve">Lorena </w:t>
+            </w:r>
+            <w:proofErr w:type="spellStart"/>
+            <w:r>
+              <w:t>Velardez</w:t>
+            </w:r>
+            <w:proofErr w:type="spellEnd"/>
+            <w:r>
+              <w:t xml:space="preserve">. </w:t>
+            </w:r>
+            <w:hyperlink r:id="rId20" w:history="1">
+              <w:r>
+                <w:rPr>
+                  <w:rStyle w:val="Hipervnculo"/>
+                </w:rPr>
+                <w:t>lorerut@gmail.com</w:t>
+              </w:r>
+            </w:hyperlink>
           </w:p>
           <w:p>
             <w:pPr>
@@ -1722,9 +1790,9 @@
       <w:pPr>
         <w:widowControl w:val="0"/>
         <w:sectPr>
-          <w:headerReference w:type="default" r:id="rId12"/>
-          <w:headerReference w:type="first" r:id="rId13"/>
-          <w:footerReference w:type="first" r:id="rId14"/>
+          <w:headerReference w:type="default" r:id="rId21"/>
+          <w:headerReference w:type="first" r:id="rId22"/>
+          <w:footerReference w:type="first" r:id="rId23"/>
           <w:pgSz w:w="11906" w:h="16838"/>
           <w:pgMar w:top="1417" w:right="1701" w:bottom="1417" w:left="1701" w:header="708" w:footer="708" w:gutter="0"/>
           <w:cols w:space="720"/>
@@ -2326,15 +2394,7 @@
                 <w:color w:val="0000FF"/>
                 <w:u w:val="single"/>
               </w:rPr>
-              <w:t>1</w:t>
-            </w:r>
-            <w:r>
-              <w:rPr>
-                <w:b/>
-                <w:color w:val="0000FF"/>
-                <w:u w:val="single"/>
-              </w:rPr>
-              <w:t>.6</w:t>
+              <w:t>1.6</w:t>
             </w:r>
           </w:hyperlink>
           <w:hyperlink w:anchor="_17dp8vu">
@@ -3194,11 +3254,6 @@
           <w:color w:val="365F91"/>
         </w:rPr>
         <w:tab/>
-      </w:r>
-      <w:r>
-        <w:rPr>
-          <w:color w:val="365F91"/>
-        </w:rPr>
         <w:t xml:space="preserve">Este documento es una Especificación de Requisitos Software (ERS) para el Sistema de información para la gestión de procesos y control de inventarios. Esta especificación se ha estructurado basándose en las directrices dadas por el estándar IEEE </w:t>
       </w:r>
       <w:r>
@@ -3206,14 +3261,7 @@
           <w:color w:val="365F91"/>
           <w:shd w:val="clear" w:color="auto" w:fill="F5F5F5"/>
         </w:rPr>
-        <w:t>Práctica R</w:t>
-      </w:r>
-      <w:r>
-        <w:rPr>
-          <w:color w:val="365F91"/>
-          <w:shd w:val="clear" w:color="auto" w:fill="F5F5F5"/>
-        </w:rPr>
-        <w:t xml:space="preserve">ecomendada para Especificaciones de Requisitos Software </w:t>
+        <w:t xml:space="preserve">Práctica Recomendada para Especificaciones de Requisitos Software </w:t>
       </w:r>
       <w:r>
         <w:rPr>
@@ -3243,10 +3291,8 @@
         </w:rPr>
       </w:pPr>
       <w:bookmarkStart w:id="4" w:name="_2et92p0" w:colFirst="0" w:colLast="0"/>
-      <w:bookmarkStart w:id="5" w:name="_GoBack"/>
       <w:bookmarkEnd w:id="4"/>
     </w:p>
-    <w:bookmarkEnd w:id="5"/>
     <w:p>
       <w:pPr>
         <w:widowControl w:val="0"/>
@@ -3510,8 +3556,8 @@
           <w:color w:val="000000"/>
         </w:rPr>
       </w:pPr>
-      <w:bookmarkStart w:id="6" w:name="_tyjcwt" w:colFirst="0" w:colLast="0"/>
-      <w:bookmarkEnd w:id="6"/>
+      <w:bookmarkStart w:id="5" w:name="_tyjcwt" w:colFirst="0" w:colLast="0"/>
+      <w:bookmarkEnd w:id="5"/>
       <w:r>
         <w:rPr>
           <w:color w:val="000000"/>
@@ -3630,8 +3676,8 @@
           <w:color w:val="000000"/>
         </w:rPr>
       </w:pPr>
-      <w:bookmarkStart w:id="7" w:name="3dy6vkm" w:colFirst="0" w:colLast="0"/>
-      <w:bookmarkEnd w:id="7"/>
+      <w:bookmarkStart w:id="6" w:name="3dy6vkm" w:colFirst="0" w:colLast="0"/>
+      <w:bookmarkEnd w:id="6"/>
     </w:p>
     <w:p>
       <w:pPr>
@@ -3690,8 +3736,8 @@
           <w:color w:val="FF0000"/>
         </w:rPr>
       </w:pPr>
-      <w:bookmarkStart w:id="8" w:name="_1t3h5sf" w:colFirst="0" w:colLast="0"/>
-      <w:bookmarkEnd w:id="8"/>
+      <w:bookmarkStart w:id="7" w:name="_1t3h5sf" w:colFirst="0" w:colLast="0"/>
+      <w:bookmarkEnd w:id="7"/>
     </w:p>
     <w:p>
       <w:pPr>
@@ -4251,8 +4297,8 @@
           <w:color w:val="FF0000"/>
         </w:rPr>
       </w:pPr>
-      <w:bookmarkStart w:id="9" w:name="_4d34og8" w:colFirst="0" w:colLast="0"/>
-      <w:bookmarkEnd w:id="9"/>
+      <w:bookmarkStart w:id="8" w:name="_4d34og8" w:colFirst="0" w:colLast="0"/>
+      <w:bookmarkEnd w:id="8"/>
     </w:p>
     <w:p>
       <w:pPr>
@@ -5052,8 +5098,8 @@
           <w:color w:val="FF0000"/>
         </w:rPr>
       </w:pPr>
-      <w:bookmarkStart w:id="10" w:name="_2s8eyo1" w:colFirst="0" w:colLast="0"/>
-      <w:bookmarkEnd w:id="10"/>
+      <w:bookmarkStart w:id="9" w:name="_2s8eyo1" w:colFirst="0" w:colLast="0"/>
+      <w:bookmarkEnd w:id="9"/>
     </w:p>
     <w:p>
       <w:pPr>
@@ -5327,8 +5373,8 @@
           <w:color w:val="FF0000"/>
         </w:rPr>
       </w:pPr>
-      <w:bookmarkStart w:id="11" w:name="_17dp8vu" w:colFirst="0" w:colLast="0"/>
-      <w:bookmarkEnd w:id="11"/>
+      <w:bookmarkStart w:id="10" w:name="_17dp8vu" w:colFirst="0" w:colLast="0"/>
+      <w:bookmarkEnd w:id="10"/>
     </w:p>
     <w:p>
       <w:pPr>
@@ -5377,8 +5423,8 @@
           <w:color w:val="000000"/>
         </w:rPr>
       </w:pPr>
-      <w:bookmarkStart w:id="12" w:name="_3rdcrjn" w:colFirst="0" w:colLast="0"/>
-      <w:bookmarkEnd w:id="12"/>
+      <w:bookmarkStart w:id="11" w:name="_3rdcrjn" w:colFirst="0" w:colLast="0"/>
+      <w:bookmarkEnd w:id="11"/>
     </w:p>
     <w:p>
       <w:pPr>
@@ -5388,8 +5434,8 @@
           <w:color w:val="365F91"/>
         </w:rPr>
       </w:pPr>
-      <w:bookmarkStart w:id="13" w:name="_26in1rg" w:colFirst="0" w:colLast="0"/>
-      <w:bookmarkEnd w:id="13"/>
+      <w:bookmarkStart w:id="12" w:name="_26in1rg" w:colFirst="0" w:colLast="0"/>
+      <w:bookmarkEnd w:id="12"/>
       <w:r>
         <w:rPr>
           <w:color w:val="365F91"/>
@@ -5443,8 +5489,8 @@
           <w:color w:val="000000"/>
         </w:rPr>
       </w:pPr>
-      <w:bookmarkStart w:id="14" w:name="_lnxbz9" w:colFirst="0" w:colLast="0"/>
-      <w:bookmarkEnd w:id="14"/>
+      <w:bookmarkStart w:id="13" w:name="_lnxbz9" w:colFirst="0" w:colLast="0"/>
+      <w:bookmarkEnd w:id="13"/>
     </w:p>
     <w:p>
       <w:pPr>
@@ -5522,8 +5568,8 @@
           <w:color w:val="FF0000"/>
         </w:rPr>
       </w:pPr>
-      <w:bookmarkStart w:id="15" w:name="_35nkun2" w:colFirst="0" w:colLast="0"/>
-      <w:bookmarkEnd w:id="15"/>
+      <w:bookmarkStart w:id="14" w:name="_35nkun2" w:colFirst="0" w:colLast="0"/>
+      <w:bookmarkEnd w:id="14"/>
     </w:p>
     <w:p>
       <w:pPr>
@@ -5655,6 +5701,8 @@
               </w:rPr>
               <w:t>Administrador</w:t>
             </w:r>
+            <w:bookmarkStart w:id="15" w:name="_GoBack"/>
+            <w:bookmarkEnd w:id="15"/>
           </w:p>
         </w:tc>
       </w:tr>
@@ -7011,7 +7059,7 @@
       </w:pPr>
     </w:p>
     <w:sectPr>
-      <w:headerReference w:type="first" r:id="rId15"/>
+      <w:headerReference w:type="first" r:id="rId24"/>
       <w:pgSz w:w="11906" w:h="16838"/>
       <w:pgMar w:top="1418" w:right="1701" w:bottom="1418" w:left="1701" w:header="709" w:footer="709" w:gutter="0"/>
       <w:cols w:space="720"/>
@@ -7136,7 +7184,7 @@
             </wp:anchor>
           </w:drawing>
         </mc:Choice>
-        <mc:Fallback xmlns:dgm="http://schemas.openxmlformats.org/drawingml/2006/diagram" xmlns:lc="http://schemas.openxmlformats.org/drawingml/2006/lockedCanvas" xmlns:c="http://schemas.openxmlformats.org/drawingml/2006/chart" xmlns:pic="http://schemas.openxmlformats.org/drawingml/2006/picture" xmlns:a="http://schemas.openxmlformats.org/drawingml/2006/main" xmlns:sl="http://schemas.openxmlformats.org/schemaLibrary/2006/main">
+        <mc:Fallback xmlns:sl="http://schemas.openxmlformats.org/schemaLibrary/2006/main" xmlns:a="http://schemas.openxmlformats.org/drawingml/2006/main" xmlns:pic="http://schemas.openxmlformats.org/drawingml/2006/picture" xmlns:c="http://schemas.openxmlformats.org/drawingml/2006/chart" xmlns:lc="http://schemas.openxmlformats.org/drawingml/2006/lockedCanvas" xmlns:dgm="http://schemas.openxmlformats.org/drawingml/2006/diagram">
           <w:drawing>
             <wp:anchor allowOverlap="1" behindDoc="0" distB="0" distT="0" distL="114300" distR="114300" hidden="0" layoutInCell="1" locked="0" relativeHeight="0" simplePos="0">
               <wp:simplePos x="0" y="0"/>
@@ -8945,7 +8993,9 @@
       <w:tblStyleColBandSize w:val="1"/>
       <w:tblCellMar>
         <w:top w:w="0" w:type="dxa"/>
+        <w:left w:w="0" w:type="dxa"/>
         <w:bottom w:w="0" w:type="dxa"/>
+        <w:right w:w="0" w:type="dxa"/>
       </w:tblCellMar>
     </w:tblPr>
   </w:style>
@@ -8956,7 +9006,9 @@
       <w:tblStyleColBandSize w:val="1"/>
       <w:tblCellMar>
         <w:top w:w="0" w:type="dxa"/>
+        <w:left w:w="0" w:type="dxa"/>
         <w:bottom w:w="0" w:type="dxa"/>
+        <w:right w:w="0" w:type="dxa"/>
       </w:tblCellMar>
     </w:tblPr>
   </w:style>
@@ -8967,7 +9019,9 @@
       <w:tblStyleColBandSize w:val="1"/>
       <w:tblCellMar>
         <w:top w:w="0" w:type="dxa"/>
+        <w:left w:w="0" w:type="dxa"/>
         <w:bottom w:w="0" w:type="dxa"/>
+        <w:right w:w="0" w:type="dxa"/>
       </w:tblCellMar>
     </w:tblPr>
   </w:style>
@@ -9048,6 +9102,17 @@
         <w:right w:w="70" w:type="dxa"/>
       </w:tblCellMar>
     </w:tblPr>
+  </w:style>
+  <w:style w:type="character" w:styleId="Hipervnculo">
+    <w:name w:val="Hyperlink"/>
+    <w:basedOn w:val="Fuentedeprrafopredeter"/>
+    <w:uiPriority w:val="99"/>
+    <w:unhideWhenUsed/>
+    <w:rsid w:val="00CF69E9"/>
+    <w:rPr>
+      <w:color w:val="0000FF" w:themeColor="hyperlink"/>
+      <w:u w:val="single"/>
+    </w:rPr>
   </w:style>
 </w:styles>
 </file>

</xml_diff>

<commit_message>
Edito resumen, perspectiva del producto, personal involucrado, restricciones y propósito
</commit_message>
<xml_diff>
--- a/Capacit-IEEE-830.docx
+++ b/Capacit-IEEE-830.docx
@@ -3224,21 +3224,6 @@
           <w:right w:val="nil"/>
           <w:between w:val="nil"/>
         </w:pBdr>
-        <w:ind w:left="300"/>
-        <w:rPr>
-          <w:color w:val="000000"/>
-        </w:rPr>
-      </w:pPr>
-    </w:p>
-    <w:p>
-      <w:pPr>
-        <w:pBdr>
-          <w:top w:val="nil"/>
-          <w:left w:val="nil"/>
-          <w:bottom w:val="nil"/>
-          <w:right w:val="nil"/>
-          <w:between w:val="nil"/>
-        </w:pBdr>
         <w:tabs>
           <w:tab w:val="left" w:pos="709"/>
         </w:tabs>
@@ -3246,46 +3231,6 @@
         <w:ind w:left="357"/>
         <w:jc w:val="both"/>
         <w:rPr>
-          <w:color w:val="365F91"/>
-        </w:rPr>
-      </w:pPr>
-      <w:r>
-        <w:rPr>
-          <w:color w:val="365F91"/>
-        </w:rPr>
-        <w:tab/>
-        <w:t xml:space="preserve">Este documento es una Especificación de Requisitos Software (ERS) para el Sistema de información para la gestión de procesos y control de inventarios. Esta especificación se ha estructurado basándose en las directrices dadas por el estándar IEEE </w:t>
-      </w:r>
-      <w:r>
-        <w:rPr>
-          <w:color w:val="365F91"/>
-          <w:shd w:val="clear" w:color="auto" w:fill="F5F5F5"/>
-        </w:rPr>
-        <w:t xml:space="preserve">Práctica Recomendada para Especificaciones de Requisitos Software </w:t>
-      </w:r>
-      <w:r>
-        <w:rPr>
-          <w:color w:val="365F91"/>
-        </w:rPr>
-        <w:t>ANSI/IEEE 830, 1998.</w:t>
-      </w:r>
-    </w:p>
-    <w:p>
-      <w:pPr>
-        <w:pBdr>
-          <w:top w:val="nil"/>
-          <w:left w:val="nil"/>
-          <w:bottom w:val="nil"/>
-          <w:right w:val="nil"/>
-          <w:between w:val="nil"/>
-        </w:pBdr>
-        <w:tabs>
-          <w:tab w:val="left" w:pos="709"/>
-        </w:tabs>
-        <w:spacing w:before="28" w:after="28"/>
-        <w:ind w:left="357"/>
-        <w:jc w:val="both"/>
-        <w:rPr>
           <w:color w:val="000000"/>
           <w:u w:val="single"/>
         </w:rPr>
@@ -3371,14 +3316,143 @@
         <w:rPr>
           <w:color w:val="365F91"/>
         </w:rPr>
-        <w:t>El presente documento tiene como propósito definir las especificaciones funcionales, para el desarrollo de un sistema de</w:t>
+        <w:t xml:space="preserve">El presente documento </w:t>
       </w:r>
       <w:r>
         <w:rPr>
           <w:color w:val="365F91"/>
         </w:rPr>
-        <w:t xml:space="preserve"> información web que permitirá:</w:t>
+        <w:t>describe la ESPECIFICACIÓN DE REQUERIMIENTOS DE SOFTWARE PARA LA ADMINISTRACIÓN Y CONTROL DE WEB DE CURSOS IT. T</w:t>
       </w:r>
+      <w:r>
+        <w:rPr>
+          <w:color w:val="365F91"/>
+        </w:rPr>
+        <w:t>iene como propósito definir las especificaciones funcionales, par</w:t>
+      </w:r>
+      <w:r>
+        <w:rPr>
+          <w:color w:val="365F91"/>
+        </w:rPr>
+        <w:t>a el desarrollo de este sistema.</w:t>
+      </w:r>
+    </w:p>
+    <w:p>
+      <w:pPr>
+        <w:pBdr>
+          <w:top w:val="nil"/>
+          <w:left w:val="nil"/>
+          <w:bottom w:val="nil"/>
+          <w:right w:val="nil"/>
+          <w:between w:val="nil"/>
+        </w:pBdr>
+        <w:tabs>
+          <w:tab w:val="left" w:pos="709"/>
+        </w:tabs>
+        <w:jc w:val="both"/>
+        <w:rPr>
+          <w:color w:val="000000"/>
+        </w:rPr>
+      </w:pPr>
+      <w:r>
+        <w:rPr>
+          <w:color w:val="000000"/>
+        </w:rPr>
+        <w:t xml:space="preserve"> </w:t>
+      </w:r>
+    </w:p>
+    <w:p>
+      <w:pPr>
+        <w:widowControl w:val="0"/>
+        <w:numPr>
+          <w:ilvl w:val="1"/>
+          <w:numId w:val="1"/>
+        </w:numPr>
+        <w:pBdr>
+          <w:top w:val="nil"/>
+          <w:left w:val="nil"/>
+          <w:bottom w:val="nil"/>
+          <w:right w:val="nil"/>
+          <w:between w:val="nil"/>
+        </w:pBdr>
+        <w:spacing w:before="120" w:after="60"/>
+        <w:ind w:left="1321"/>
+        <w:rPr>
+          <w:b/>
+          <w:color w:val="000000"/>
+          <w:sz w:val="28"/>
+          <w:szCs w:val="28"/>
+        </w:rPr>
+      </w:pPr>
+      <w:r>
+        <w:rPr>
+          <w:b/>
+          <w:color w:val="000000"/>
+          <w:sz w:val="28"/>
+          <w:szCs w:val="28"/>
+        </w:rPr>
+        <w:t>Alcance</w:t>
+      </w:r>
+    </w:p>
+    <w:p>
+      <w:pPr>
+        <w:pBdr>
+          <w:top w:val="nil"/>
+          <w:left w:val="nil"/>
+          <w:bottom w:val="nil"/>
+          <w:right w:val="nil"/>
+          <w:between w:val="nil"/>
+        </w:pBdr>
+        <w:ind w:left="600"/>
+        <w:rPr>
+          <w:color w:val="000000"/>
+        </w:rPr>
+      </w:pPr>
+      <w:bookmarkStart w:id="5" w:name="3dy6vkm" w:colFirst="0" w:colLast="0"/>
+      <w:bookmarkEnd w:id="5"/>
+    </w:p>
+    <w:p>
+      <w:pPr>
+        <w:widowControl w:val="0"/>
+        <w:pBdr>
+          <w:top w:val="nil"/>
+          <w:left w:val="nil"/>
+          <w:bottom w:val="nil"/>
+          <w:right w:val="nil"/>
+          <w:between w:val="nil"/>
+        </w:pBdr>
+        <w:ind w:left="601" w:firstLine="106"/>
+        <w:jc w:val="both"/>
+        <w:rPr>
+          <w:color w:val="365F91"/>
+          <w:highlight w:val="white"/>
+        </w:rPr>
+      </w:pPr>
+      <w:r>
+        <w:rPr>
+          <w:color w:val="365F91"/>
+          <w:highlight w:val="white"/>
+        </w:rPr>
+        <w:t>El software permitirá a los usuarios:</w:t>
+      </w:r>
+    </w:p>
+    <w:p>
+      <w:pPr>
+        <w:widowControl w:val="0"/>
+        <w:pBdr>
+          <w:top w:val="nil"/>
+          <w:left w:val="nil"/>
+          <w:bottom w:val="nil"/>
+          <w:right w:val="nil"/>
+          <w:between w:val="nil"/>
+        </w:pBdr>
+        <w:ind w:left="601" w:firstLine="106"/>
+        <w:jc w:val="both"/>
+        <w:rPr>
+          <w:color w:val="365F91"/>
+          <w:highlight w:val="white"/>
+        </w:rPr>
+      </w:pPr>
     </w:p>
     <w:p>
       <w:pPr>
@@ -3398,6 +3472,18 @@
           <w:color w:val="365F91"/>
         </w:rPr>
       </w:pPr>
+      <w:r>
+        <w:rPr>
+          <w:color w:val="365F91"/>
+        </w:rPr>
+        <w:t xml:space="preserve">- </w:t>
+      </w:r>
+      <w:r>
+        <w:rPr>
+          <w:color w:val="365F91"/>
+        </w:rPr>
+        <w:t>Obtener ruta de aprendizaje</w:t>
+      </w:r>
     </w:p>
     <w:p>
       <w:pPr>
@@ -3421,7 +3507,27 @@
         <w:rPr>
           <w:color w:val="365F91"/>
         </w:rPr>
-        <w:t>-Obtener ruta de aprendizaje</w:t>
+        <w:t>-</w:t>
+      </w:r>
+      <w:r>
+        <w:rPr>
+          <w:color w:val="365F91"/>
+        </w:rPr>
+        <w:t xml:space="preserve"> </w:t>
+      </w:r>
+      <w:proofErr w:type="spellStart"/>
+      <w:r>
+        <w:rPr>
+          <w:color w:val="365F91"/>
+        </w:rPr>
+        <w:t>Likear</w:t>
+      </w:r>
+      <w:proofErr w:type="spellEnd"/>
+      <w:r>
+        <w:rPr>
+          <w:color w:val="365F91"/>
+        </w:rPr>
+        <w:t xml:space="preserve"> cursos/guardar favoritos</w:t>
       </w:r>
     </w:p>
     <w:p>
@@ -3446,21 +3552,7 @@
         <w:rPr>
           <w:color w:val="365F91"/>
         </w:rPr>
-        <w:t>-</w:t>
-      </w:r>
-      <w:proofErr w:type="spellStart"/>
-      <w:r>
-        <w:rPr>
-          <w:color w:val="365F91"/>
-        </w:rPr>
-        <w:t>Likear</w:t>
-      </w:r>
-      <w:proofErr w:type="spellEnd"/>
-      <w:r>
-        <w:rPr>
-          <w:color w:val="365F91"/>
-        </w:rPr>
-        <w:t xml:space="preserve"> cursos/guardar favoritos</w:t>
+        <w:t>- Buscar por tema</w:t>
       </w:r>
     </w:p>
     <w:p>
@@ -3485,7 +3577,7 @@
         <w:rPr>
           <w:color w:val="365F91"/>
         </w:rPr>
-        <w:t>- Buscar por tema</w:t>
+        <w:t xml:space="preserve">- Filtros área por edad. </w:t>
       </w:r>
     </w:p>
     <w:p>
@@ -3510,7 +3602,7 @@
         <w:rPr>
           <w:color w:val="365F91"/>
         </w:rPr>
-        <w:t xml:space="preserve">- Filtros área por edad. </w:t>
+        <w:t>- Filtros Por lenguaje</w:t>
       </w:r>
     </w:p>
     <w:p>
@@ -3528,14 +3620,22 @@
         <w:ind w:left="601"/>
         <w:jc w:val="both"/>
         <w:rPr>
-          <w:color w:val="365F91"/>
-        </w:rPr>
-      </w:pPr>
+          <w:color w:val="000000"/>
+        </w:rPr>
+      </w:pPr>
+      <w:bookmarkStart w:id="6" w:name="_tyjcwt" w:colFirst="0" w:colLast="0"/>
+      <w:bookmarkEnd w:id="6"/>
       <w:r>
         <w:rPr>
-          <w:color w:val="365F91"/>
-        </w:rPr>
-        <w:t>- Filtros Por lenguaje</w:t>
+          <w:color w:val="000000"/>
+        </w:rPr>
+        <w:t xml:space="preserve">- </w:t>
+      </w:r>
+      <w:r>
+        <w:rPr>
+          <w:color w:val="000000"/>
+        </w:rPr>
+        <w:t>Filtrar por tecnología a aprender</w:t>
       </w:r>
     </w:p>
     <w:p>
@@ -3556,25 +3656,11 @@
           <w:color w:val="000000"/>
         </w:rPr>
       </w:pPr>
-      <w:bookmarkStart w:id="5" w:name="_tyjcwt" w:colFirst="0" w:colLast="0"/>
-      <w:bookmarkEnd w:id="5"/>
       <w:r>
         <w:rPr>
           <w:color w:val="000000"/>
         </w:rPr>
-        <w:t>- Formar comunidad / comunidad laboral y de aprendizaje.</w:t>
-      </w:r>
-      <w:r>
-        <w:rPr>
-          <w:color w:val="000000"/>
-        </w:rPr>
-        <w:t xml:space="preserve"> </w:t>
-      </w:r>
-      <w:r>
-        <w:rPr>
-          <w:color w:val="000000"/>
-        </w:rPr>
-        <w:t>Bolsa de trabajo</w:t>
+        <w:t>- Formar comunidad laboral y de aprendizaje. Bolsa de trabajo</w:t>
       </w:r>
     </w:p>
     <w:p>
@@ -3595,26 +3681,6 @@
           <w:color w:val="000000"/>
         </w:rPr>
       </w:pPr>
-      <w:r>
-        <w:rPr>
-          <w:color w:val="000000"/>
-        </w:rPr>
-        <w:t xml:space="preserve">- </w:t>
-      </w:r>
-      <w:r>
-        <w:rPr>
-          <w:color w:val="000000"/>
-        </w:rPr>
-        <w:t xml:space="preserve">Filtros por </w:t>
-      </w:r>
-      <w:proofErr w:type="spellStart"/>
-      <w:r>
-        <w:rPr>
-          <w:color w:val="000000"/>
-        </w:rPr>
-        <w:t>tecnologias</w:t>
-      </w:r>
-      <w:proofErr w:type="spellEnd"/>
     </w:p>
     <w:p>
       <w:pPr>
@@ -3634,62 +3700,51 @@
           <w:color w:val="000000"/>
         </w:rPr>
       </w:pPr>
+    </w:p>
+    <w:p>
+      <w:pPr>
+        <w:pBdr>
+          <w:top w:val="nil"/>
+          <w:left w:val="nil"/>
+          <w:bottom w:val="nil"/>
+          <w:right w:val="nil"/>
+          <w:between w:val="nil"/>
+        </w:pBdr>
+        <w:tabs>
+          <w:tab w:val="left" w:pos="709"/>
+        </w:tabs>
+        <w:ind w:left="601"/>
+        <w:jc w:val="both"/>
+        <w:rPr>
+          <w:color w:val="000000"/>
+        </w:rPr>
+      </w:pPr>
+      <w:r>
+        <w:rPr>
+          <w:color w:val="000000"/>
+        </w:rPr>
+        <w:t xml:space="preserve">Para ello deberá ingresar al sitio y completar un formulario de </w:t>
+      </w:r>
+      <w:proofErr w:type="spellStart"/>
+      <w:r>
+        <w:rPr>
+          <w:color w:val="000000"/>
+        </w:rPr>
+        <w:t>loguin</w:t>
+      </w:r>
+      <w:proofErr w:type="spellEnd"/>
       <w:r>
         <w:rPr>
           <w:color w:val="000000"/>
         </w:rPr>
         <w:t xml:space="preserve"> </w:t>
       </w:r>
-    </w:p>
-    <w:p>
-      <w:pPr>
-        <w:widowControl w:val="0"/>
-        <w:numPr>
-          <w:ilvl w:val="1"/>
-          <w:numId w:val="1"/>
-        </w:numPr>
-        <w:pBdr>
-          <w:top w:val="nil"/>
-          <w:left w:val="nil"/>
-          <w:bottom w:val="nil"/>
-          <w:right w:val="nil"/>
-          <w:between w:val="nil"/>
-        </w:pBdr>
-        <w:spacing w:before="120" w:after="60"/>
-        <w:ind w:left="1321"/>
-        <w:rPr>
-          <w:b/>
+      <w:r>
+        <w:rPr>
           <w:color w:val="000000"/>
-          <w:sz w:val="28"/>
-          <w:szCs w:val="28"/>
-        </w:rPr>
-      </w:pPr>
-      <w:r>
-        <w:rPr>
-          <w:b/>
-          <w:color w:val="000000"/>
-          <w:sz w:val="28"/>
-          <w:szCs w:val="28"/>
-        </w:rPr>
-        <w:t>Alcance</w:t>
+        </w:rPr>
+        <w:t>para obtener acceso a estas funcionalidades personalizadas.</w:t>
       </w:r>
-    </w:p>
-    <w:p>
-      <w:pPr>
-        <w:pBdr>
-          <w:top w:val="nil"/>
-          <w:left w:val="nil"/>
-          <w:bottom w:val="nil"/>
-          <w:right w:val="nil"/>
-          <w:between w:val="nil"/>
-        </w:pBdr>
-        <w:ind w:left="600"/>
-        <w:rPr>
-          <w:color w:val="000000"/>
-        </w:rPr>
-      </w:pPr>
-      <w:bookmarkStart w:id="6" w:name="3dy6vkm" w:colFirst="0" w:colLast="0"/>
-      <w:bookmarkEnd w:id="6"/>
     </w:p>
     <w:p>
       <w:pPr>
@@ -3708,29 +3763,6 @@
           <w:highlight w:val="white"/>
         </w:rPr>
       </w:pPr>
-      <w:r>
-        <w:rPr>
-          <w:color w:val="365F91"/>
-          <w:highlight w:val="white"/>
-        </w:rPr>
-        <w:t>Esta especificación de requisitos está dirigida al usuario del sistema</w:t>
-      </w:r>
-      <w:proofErr w:type="gramStart"/>
-      <w:r>
-        <w:rPr>
-          <w:color w:val="365F91"/>
-          <w:highlight w:val="white"/>
-        </w:rPr>
-        <w:t>, …</w:t>
-      </w:r>
-      <w:proofErr w:type="gramEnd"/>
-      <w:r>
-        <w:rPr>
-          <w:color w:val="365F91"/>
-          <w:highlight w:val="white"/>
-        </w:rPr>
-        <w:t>……………</w:t>
-      </w:r>
     </w:p>
     <w:p>
       <w:pPr>
@@ -3900,6 +3932,12 @@
                 <w:color w:val="000000"/>
               </w:rPr>
             </w:pPr>
+            <w:r>
+              <w:rPr>
+                <w:color w:val="000000"/>
+              </w:rPr>
+              <w:t>Usuario</w:t>
+            </w:r>
           </w:p>
         </w:tc>
       </w:tr>
@@ -3983,6 +4021,12 @@
                 <w:color w:val="000000"/>
               </w:rPr>
             </w:pPr>
+            <w:r>
+              <w:rPr>
+                <w:color w:val="000000"/>
+              </w:rPr>
+              <w:t>Usuario</w:t>
+            </w:r>
           </w:p>
         </w:tc>
       </w:tr>
@@ -4066,6 +4110,42 @@
                 <w:color w:val="000000"/>
               </w:rPr>
             </w:pPr>
+            <w:r>
+              <w:rPr>
+                <w:color w:val="000000"/>
+              </w:rPr>
+              <w:t xml:space="preserve">Persona con manejo de internet y conocimientos </w:t>
+            </w:r>
+            <w:proofErr w:type="spellStart"/>
+            <w:r>
+              <w:rPr>
+                <w:color w:val="000000"/>
+              </w:rPr>
+              <w:t>minimos</w:t>
+            </w:r>
+            <w:proofErr w:type="spellEnd"/>
+            <w:r>
+              <w:rPr>
+                <w:color w:val="000000"/>
+              </w:rPr>
+              <w:t xml:space="preserve"> de computación que </w:t>
+            </w:r>
+            <w:proofErr w:type="spellStart"/>
+            <w:proofErr w:type="gramStart"/>
+            <w:r>
+              <w:rPr>
+                <w:color w:val="000000"/>
+              </w:rPr>
+              <w:t>este</w:t>
+            </w:r>
+            <w:proofErr w:type="spellEnd"/>
+            <w:proofErr w:type="gramEnd"/>
+            <w:r>
+              <w:rPr>
+                <w:color w:val="000000"/>
+              </w:rPr>
+              <w:t xml:space="preserve"> interesada en aprender tecnologías para desarrollarse profesionalmente.</w:t>
+            </w:r>
           </w:p>
         </w:tc>
       </w:tr>
@@ -4149,6 +4229,12 @@
                 <w:color w:val="000000"/>
               </w:rPr>
             </w:pPr>
+            <w:r>
+              <w:rPr>
+                <w:color w:val="000000"/>
+              </w:rPr>
+              <w:t>Abonar los cursos de pago si accede a ellos.</w:t>
+            </w:r>
           </w:p>
         </w:tc>
       </w:tr>
@@ -4236,8 +4322,60 @@
               <w:rPr>
                 <w:color w:val="000000"/>
               </w:rPr>
-              <w:t>mail</w:t>
-            </w:r>
+              <w:t>M</w:t>
+            </w:r>
+            <w:r>
+              <w:rPr>
+                <w:color w:val="000000"/>
+              </w:rPr>
+              <w:t>ail</w:t>
+            </w:r>
+            <w:r>
+              <w:rPr>
+                <w:color w:val="000000"/>
+              </w:rPr>
+              <w:t xml:space="preserve"> ; </w:t>
+            </w:r>
+            <w:proofErr w:type="spellStart"/>
+            <w:r>
+              <w:rPr>
+                <w:color w:val="000000"/>
+              </w:rPr>
+              <w:t>Dni</w:t>
+            </w:r>
+            <w:proofErr w:type="spellEnd"/>
+            <w:r>
+              <w:rPr>
+                <w:color w:val="000000"/>
+              </w:rPr>
+              <w:t xml:space="preserve"> ;</w:t>
+            </w:r>
+            <w:r>
+              <w:rPr>
+                <w:color w:val="000000"/>
+              </w:rPr>
+              <w:t xml:space="preserve"> teléfono;</w:t>
+            </w:r>
+            <w:r>
+              <w:rPr>
+                <w:color w:val="000000"/>
+              </w:rPr>
+              <w:t xml:space="preserve"> Nombre y Apellido ; Alias; Id (asociado)</w:t>
+            </w:r>
+            <w:r>
+              <w:rPr>
+                <w:color w:val="000000"/>
+              </w:rPr>
+              <w:t xml:space="preserve"> ; </w:t>
+            </w:r>
+            <w:proofErr w:type="spellStart"/>
+            <w:r>
+              <w:rPr>
+                <w:color w:val="000000"/>
+              </w:rPr>
+              <w:t>Github</w:t>
+            </w:r>
+            <w:proofErr w:type="spellEnd"/>
           </w:p>
         </w:tc>
       </w:tr>
@@ -4277,6 +4415,586 @@
         </w:rPr>
       </w:pPr>
     </w:p>
+    <w:p>
+      <w:pPr>
+        <w:widowControl w:val="0"/>
+        <w:pBdr>
+          <w:top w:val="nil"/>
+          <w:left w:val="nil"/>
+          <w:bottom w:val="nil"/>
+          <w:right w:val="nil"/>
+          <w:between w:val="nil"/>
+        </w:pBdr>
+        <w:ind w:left="708"/>
+        <w:rPr>
+          <w:i/>
+          <w:color w:val="000000"/>
+        </w:rPr>
+      </w:pPr>
+    </w:p>
+    <w:tbl>
+      <w:tblPr>
+        <w:tblStyle w:val="a2"/>
+        <w:tblW w:w="7870" w:type="dxa"/>
+        <w:jc w:val="center"/>
+        <w:tblInd w:w="0" w:type="dxa"/>
+        <w:tblBorders>
+          <w:top w:val="single" w:sz="4" w:space="0" w:color="000001"/>
+          <w:left w:val="single" w:sz="4" w:space="0" w:color="000001"/>
+          <w:bottom w:val="single" w:sz="4" w:space="0" w:color="000001"/>
+          <w:right w:val="single" w:sz="4" w:space="0" w:color="000001"/>
+          <w:insideH w:val="nil"/>
+          <w:insideV w:val="nil"/>
+        </w:tblBorders>
+        <w:tblLayout w:type="fixed"/>
+        <w:tblLook w:val="0000" w:firstRow="0" w:lastRow="0" w:firstColumn="0" w:lastColumn="0" w:noHBand="0" w:noVBand="0"/>
+      </w:tblPr>
+      <w:tblGrid>
+        <w:gridCol w:w="2626"/>
+        <w:gridCol w:w="5244"/>
+      </w:tblGrid>
+      <w:tr>
+        <w:trPr>
+          <w:jc w:val="center"/>
+        </w:trPr>
+        <w:tc>
+          <w:tcPr>
+            <w:tcW w:w="2626" w:type="dxa"/>
+            <w:tcBorders>
+              <w:top w:val="single" w:sz="4" w:space="0" w:color="000001"/>
+              <w:left w:val="single" w:sz="4" w:space="0" w:color="000001"/>
+              <w:bottom w:val="single" w:sz="4" w:space="0" w:color="000001"/>
+              <w:right w:val="single" w:sz="4" w:space="0" w:color="000001"/>
+            </w:tcBorders>
+            <w:shd w:val="clear" w:color="auto" w:fill="D9D9D9"/>
+            <w:tcMar>
+              <w:top w:w="0" w:type="dxa"/>
+              <w:left w:w="108" w:type="dxa"/>
+              <w:bottom w:w="0" w:type="dxa"/>
+              <w:right w:w="108" w:type="dxa"/>
+            </w:tcMar>
+          </w:tcPr>
+          <w:p>
+            <w:pPr>
+              <w:pBdr>
+                <w:top w:val="nil"/>
+                <w:left w:val="nil"/>
+                <w:bottom w:val="nil"/>
+                <w:right w:val="nil"/>
+                <w:between w:val="nil"/>
+              </w:pBdr>
+              <w:tabs>
+                <w:tab w:val="left" w:pos="709"/>
+              </w:tabs>
+              <w:jc w:val="both"/>
+              <w:rPr>
+                <w:color w:val="000000"/>
+              </w:rPr>
+            </w:pPr>
+            <w:r>
+              <w:rPr>
+                <w:b/>
+                <w:color w:val="000000"/>
+              </w:rPr>
+              <w:t>Nombre</w:t>
+            </w:r>
+          </w:p>
+        </w:tc>
+        <w:tc>
+          <w:tcPr>
+            <w:tcW w:w="5244" w:type="dxa"/>
+            <w:tcBorders>
+              <w:top w:val="single" w:sz="4" w:space="0" w:color="000001"/>
+              <w:left w:val="single" w:sz="4" w:space="0" w:color="000001"/>
+              <w:bottom w:val="single" w:sz="4" w:space="0" w:color="000001"/>
+              <w:right w:val="single" w:sz="4" w:space="0" w:color="000001"/>
+            </w:tcBorders>
+            <w:tcMar>
+              <w:top w:w="0" w:type="dxa"/>
+              <w:left w:w="108" w:type="dxa"/>
+              <w:bottom w:w="0" w:type="dxa"/>
+              <w:right w:w="108" w:type="dxa"/>
+            </w:tcMar>
+          </w:tcPr>
+          <w:p>
+            <w:pPr>
+              <w:pBdr>
+                <w:top w:val="nil"/>
+                <w:left w:val="nil"/>
+                <w:bottom w:val="nil"/>
+                <w:right w:val="nil"/>
+                <w:between w:val="nil"/>
+              </w:pBdr>
+              <w:tabs>
+                <w:tab w:val="left" w:pos="709"/>
+              </w:tabs>
+              <w:jc w:val="both"/>
+              <w:rPr>
+                <w:color w:val="000000"/>
+              </w:rPr>
+            </w:pPr>
+            <w:r>
+              <w:rPr>
+                <w:color w:val="000000"/>
+              </w:rPr>
+              <w:t>Profesor</w:t>
+            </w:r>
+          </w:p>
+        </w:tc>
+      </w:tr>
+      <w:tr>
+        <w:trPr>
+          <w:jc w:val="center"/>
+        </w:trPr>
+        <w:tc>
+          <w:tcPr>
+            <w:tcW w:w="2626" w:type="dxa"/>
+            <w:tcBorders>
+              <w:top w:val="single" w:sz="4" w:space="0" w:color="000001"/>
+              <w:left w:val="single" w:sz="4" w:space="0" w:color="000001"/>
+              <w:bottom w:val="single" w:sz="4" w:space="0" w:color="000001"/>
+              <w:right w:val="single" w:sz="4" w:space="0" w:color="000001"/>
+            </w:tcBorders>
+            <w:shd w:val="clear" w:color="auto" w:fill="D9D9D9"/>
+            <w:tcMar>
+              <w:top w:w="0" w:type="dxa"/>
+              <w:left w:w="108" w:type="dxa"/>
+              <w:bottom w:w="0" w:type="dxa"/>
+              <w:right w:w="108" w:type="dxa"/>
+            </w:tcMar>
+          </w:tcPr>
+          <w:p>
+            <w:pPr>
+              <w:pBdr>
+                <w:top w:val="nil"/>
+                <w:left w:val="nil"/>
+                <w:bottom w:val="nil"/>
+                <w:right w:val="nil"/>
+                <w:between w:val="nil"/>
+              </w:pBdr>
+              <w:tabs>
+                <w:tab w:val="left" w:pos="709"/>
+              </w:tabs>
+              <w:jc w:val="both"/>
+              <w:rPr>
+                <w:color w:val="000000"/>
+              </w:rPr>
+            </w:pPr>
+            <w:r>
+              <w:rPr>
+                <w:b/>
+                <w:color w:val="000000"/>
+              </w:rPr>
+              <w:t>Rol</w:t>
+            </w:r>
+          </w:p>
+        </w:tc>
+        <w:tc>
+          <w:tcPr>
+            <w:tcW w:w="5244" w:type="dxa"/>
+            <w:tcBorders>
+              <w:top w:val="single" w:sz="4" w:space="0" w:color="000001"/>
+              <w:left w:val="single" w:sz="4" w:space="0" w:color="000001"/>
+              <w:bottom w:val="single" w:sz="4" w:space="0" w:color="000001"/>
+              <w:right w:val="single" w:sz="4" w:space="0" w:color="000001"/>
+            </w:tcBorders>
+            <w:tcMar>
+              <w:top w:w="0" w:type="dxa"/>
+              <w:left w:w="108" w:type="dxa"/>
+              <w:bottom w:w="0" w:type="dxa"/>
+              <w:right w:w="108" w:type="dxa"/>
+            </w:tcMar>
+          </w:tcPr>
+          <w:p>
+            <w:pPr>
+              <w:pBdr>
+                <w:top w:val="nil"/>
+                <w:left w:val="nil"/>
+                <w:bottom w:val="nil"/>
+                <w:right w:val="nil"/>
+                <w:between w:val="nil"/>
+              </w:pBdr>
+              <w:tabs>
+                <w:tab w:val="left" w:pos="709"/>
+              </w:tabs>
+              <w:jc w:val="both"/>
+              <w:rPr>
+                <w:color w:val="000000"/>
+              </w:rPr>
+            </w:pPr>
+            <w:r>
+              <w:rPr>
+                <w:color w:val="000000"/>
+              </w:rPr>
+              <w:t>Administrador</w:t>
+            </w:r>
+          </w:p>
+        </w:tc>
+      </w:tr>
+      <w:tr>
+        <w:trPr>
+          <w:jc w:val="center"/>
+        </w:trPr>
+        <w:tc>
+          <w:tcPr>
+            <w:tcW w:w="2626" w:type="dxa"/>
+            <w:tcBorders>
+              <w:top w:val="single" w:sz="4" w:space="0" w:color="000001"/>
+              <w:left w:val="single" w:sz="4" w:space="0" w:color="000001"/>
+              <w:bottom w:val="single" w:sz="4" w:space="0" w:color="000001"/>
+              <w:right w:val="single" w:sz="4" w:space="0" w:color="000001"/>
+            </w:tcBorders>
+            <w:shd w:val="clear" w:color="auto" w:fill="D9D9D9"/>
+            <w:tcMar>
+              <w:top w:w="0" w:type="dxa"/>
+              <w:left w:w="108" w:type="dxa"/>
+              <w:bottom w:w="0" w:type="dxa"/>
+              <w:right w:w="108" w:type="dxa"/>
+            </w:tcMar>
+          </w:tcPr>
+          <w:p>
+            <w:pPr>
+              <w:pBdr>
+                <w:top w:val="nil"/>
+                <w:left w:val="nil"/>
+                <w:bottom w:val="nil"/>
+                <w:right w:val="nil"/>
+                <w:between w:val="nil"/>
+              </w:pBdr>
+              <w:tabs>
+                <w:tab w:val="left" w:pos="709"/>
+              </w:tabs>
+              <w:jc w:val="both"/>
+              <w:rPr>
+                <w:color w:val="000000"/>
+              </w:rPr>
+            </w:pPr>
+            <w:r>
+              <w:rPr>
+                <w:b/>
+                <w:color w:val="000000"/>
+              </w:rPr>
+              <w:t>Categoría Profesional</w:t>
+            </w:r>
+          </w:p>
+        </w:tc>
+        <w:tc>
+          <w:tcPr>
+            <w:tcW w:w="5244" w:type="dxa"/>
+            <w:tcBorders>
+              <w:top w:val="single" w:sz="4" w:space="0" w:color="000001"/>
+              <w:left w:val="single" w:sz="4" w:space="0" w:color="000001"/>
+              <w:bottom w:val="single" w:sz="4" w:space="0" w:color="000001"/>
+              <w:right w:val="single" w:sz="4" w:space="0" w:color="000001"/>
+            </w:tcBorders>
+            <w:tcMar>
+              <w:top w:w="0" w:type="dxa"/>
+              <w:left w:w="108" w:type="dxa"/>
+              <w:bottom w:w="0" w:type="dxa"/>
+              <w:right w:w="108" w:type="dxa"/>
+            </w:tcMar>
+          </w:tcPr>
+          <w:p>
+            <w:pPr>
+              <w:pBdr>
+                <w:top w:val="nil"/>
+                <w:left w:val="nil"/>
+                <w:bottom w:val="nil"/>
+                <w:right w:val="nil"/>
+                <w:between w:val="nil"/>
+              </w:pBdr>
+              <w:tabs>
+                <w:tab w:val="left" w:pos="709"/>
+              </w:tabs>
+              <w:jc w:val="both"/>
+              <w:rPr>
+                <w:color w:val="000000"/>
+              </w:rPr>
+            </w:pPr>
+            <w:r>
+              <w:rPr>
+                <w:color w:val="000000"/>
+              </w:rPr>
+              <w:t xml:space="preserve">Persona con manejo de </w:t>
+            </w:r>
+            <w:r>
+              <w:rPr>
+                <w:color w:val="000000"/>
+              </w:rPr>
+              <w:t xml:space="preserve">internet y conocimientos avanzados de computación que </w:t>
+            </w:r>
+            <w:proofErr w:type="spellStart"/>
+            <w:proofErr w:type="gramStart"/>
+            <w:r>
+              <w:rPr>
+                <w:color w:val="000000"/>
+              </w:rPr>
+              <w:t>este</w:t>
+            </w:r>
+            <w:proofErr w:type="spellEnd"/>
+            <w:proofErr w:type="gramEnd"/>
+            <w:r>
+              <w:rPr>
+                <w:color w:val="000000"/>
+              </w:rPr>
+              <w:t xml:space="preserve"> interesada brindar un servicio vendiendo sus cursos a través de la plataforma.</w:t>
+            </w:r>
+          </w:p>
+        </w:tc>
+      </w:tr>
+      <w:tr>
+        <w:trPr>
+          <w:jc w:val="center"/>
+        </w:trPr>
+        <w:tc>
+          <w:tcPr>
+            <w:tcW w:w="2626" w:type="dxa"/>
+            <w:tcBorders>
+              <w:top w:val="single" w:sz="4" w:space="0" w:color="000001"/>
+              <w:left w:val="single" w:sz="4" w:space="0" w:color="000001"/>
+              <w:bottom w:val="single" w:sz="4" w:space="0" w:color="000001"/>
+              <w:right w:val="single" w:sz="4" w:space="0" w:color="000001"/>
+            </w:tcBorders>
+            <w:shd w:val="clear" w:color="auto" w:fill="D9D9D9"/>
+            <w:tcMar>
+              <w:top w:w="0" w:type="dxa"/>
+              <w:left w:w="108" w:type="dxa"/>
+              <w:bottom w:w="0" w:type="dxa"/>
+              <w:right w:w="108" w:type="dxa"/>
+            </w:tcMar>
+          </w:tcPr>
+          <w:p>
+            <w:pPr>
+              <w:pBdr>
+                <w:top w:val="nil"/>
+                <w:left w:val="nil"/>
+                <w:bottom w:val="nil"/>
+                <w:right w:val="nil"/>
+                <w:between w:val="nil"/>
+              </w:pBdr>
+              <w:tabs>
+                <w:tab w:val="left" w:pos="709"/>
+              </w:tabs>
+              <w:jc w:val="both"/>
+              <w:rPr>
+                <w:color w:val="000000"/>
+              </w:rPr>
+            </w:pPr>
+            <w:r>
+              <w:rPr>
+                <w:b/>
+                <w:color w:val="000000"/>
+              </w:rPr>
+              <w:t>Responsabilidad</w:t>
+            </w:r>
+          </w:p>
+        </w:tc>
+        <w:tc>
+          <w:tcPr>
+            <w:tcW w:w="5244" w:type="dxa"/>
+            <w:tcBorders>
+              <w:top w:val="single" w:sz="4" w:space="0" w:color="000001"/>
+              <w:left w:val="single" w:sz="4" w:space="0" w:color="000001"/>
+              <w:bottom w:val="single" w:sz="4" w:space="0" w:color="000001"/>
+              <w:right w:val="single" w:sz="4" w:space="0" w:color="000001"/>
+            </w:tcBorders>
+            <w:tcMar>
+              <w:top w:w="0" w:type="dxa"/>
+              <w:left w:w="108" w:type="dxa"/>
+              <w:bottom w:w="0" w:type="dxa"/>
+              <w:right w:w="108" w:type="dxa"/>
+            </w:tcMar>
+          </w:tcPr>
+          <w:p>
+            <w:pPr>
+              <w:pBdr>
+                <w:top w:val="nil"/>
+                <w:left w:val="nil"/>
+                <w:bottom w:val="nil"/>
+                <w:right w:val="nil"/>
+                <w:between w:val="nil"/>
+              </w:pBdr>
+              <w:tabs>
+                <w:tab w:val="left" w:pos="709"/>
+              </w:tabs>
+              <w:jc w:val="both"/>
+              <w:rPr>
+                <w:color w:val="000000"/>
+              </w:rPr>
+            </w:pPr>
+            <w:r>
+              <w:rPr>
+                <w:color w:val="000000"/>
+              </w:rPr>
+              <w:t xml:space="preserve">Cargar y administrar sus cursos, </w:t>
+            </w:r>
+            <w:r>
+              <w:rPr>
+                <w:color w:val="000000"/>
+              </w:rPr>
+              <w:t>verificar y llevar control de las comisiones por el pago de los cursos cargados en la plataforma.</w:t>
+            </w:r>
+          </w:p>
+        </w:tc>
+      </w:tr>
+      <w:tr>
+        <w:trPr>
+          <w:jc w:val="center"/>
+        </w:trPr>
+        <w:tc>
+          <w:tcPr>
+            <w:tcW w:w="2626" w:type="dxa"/>
+            <w:tcBorders>
+              <w:top w:val="single" w:sz="4" w:space="0" w:color="000001"/>
+              <w:left w:val="single" w:sz="4" w:space="0" w:color="000001"/>
+              <w:bottom w:val="single" w:sz="4" w:space="0" w:color="000001"/>
+              <w:right w:val="single" w:sz="4" w:space="0" w:color="000001"/>
+            </w:tcBorders>
+            <w:shd w:val="clear" w:color="auto" w:fill="D9D9D9"/>
+            <w:tcMar>
+              <w:top w:w="0" w:type="dxa"/>
+              <w:left w:w="108" w:type="dxa"/>
+              <w:bottom w:w="0" w:type="dxa"/>
+              <w:right w:w="108" w:type="dxa"/>
+            </w:tcMar>
+          </w:tcPr>
+          <w:p>
+            <w:pPr>
+              <w:pBdr>
+                <w:top w:val="nil"/>
+                <w:left w:val="nil"/>
+                <w:bottom w:val="nil"/>
+                <w:right w:val="nil"/>
+                <w:between w:val="nil"/>
+              </w:pBdr>
+              <w:tabs>
+                <w:tab w:val="left" w:pos="709"/>
+              </w:tabs>
+              <w:jc w:val="both"/>
+              <w:rPr>
+                <w:color w:val="000000"/>
+              </w:rPr>
+            </w:pPr>
+            <w:r>
+              <w:rPr>
+                <w:b/>
+                <w:color w:val="000000"/>
+              </w:rPr>
+              <w:t>Información de contacto</w:t>
+            </w:r>
+          </w:p>
+        </w:tc>
+        <w:tc>
+          <w:tcPr>
+            <w:tcW w:w="5244" w:type="dxa"/>
+            <w:tcBorders>
+              <w:top w:val="single" w:sz="4" w:space="0" w:color="000001"/>
+              <w:left w:val="single" w:sz="4" w:space="0" w:color="000001"/>
+              <w:bottom w:val="single" w:sz="4" w:space="0" w:color="000001"/>
+              <w:right w:val="single" w:sz="4" w:space="0" w:color="000001"/>
+            </w:tcBorders>
+            <w:tcMar>
+              <w:top w:w="0" w:type="dxa"/>
+              <w:left w:w="108" w:type="dxa"/>
+              <w:bottom w:w="0" w:type="dxa"/>
+              <w:right w:w="108" w:type="dxa"/>
+            </w:tcMar>
+          </w:tcPr>
+          <w:p>
+            <w:pPr>
+              <w:pBdr>
+                <w:top w:val="nil"/>
+                <w:left w:val="nil"/>
+                <w:bottom w:val="nil"/>
+                <w:right w:val="nil"/>
+                <w:between w:val="nil"/>
+              </w:pBdr>
+              <w:tabs>
+                <w:tab w:val="left" w:pos="709"/>
+              </w:tabs>
+              <w:jc w:val="both"/>
+              <w:rPr>
+                <w:color w:val="000000"/>
+              </w:rPr>
+            </w:pPr>
+            <w:proofErr w:type="gramStart"/>
+            <w:r>
+              <w:rPr>
+                <w:color w:val="000000"/>
+              </w:rPr>
+              <w:t>Mail ;</w:t>
+            </w:r>
+            <w:proofErr w:type="gramEnd"/>
+            <w:r>
+              <w:rPr>
+                <w:color w:val="000000"/>
+              </w:rPr>
+              <w:t xml:space="preserve"> </w:t>
+            </w:r>
+            <w:proofErr w:type="spellStart"/>
+            <w:r>
+              <w:rPr>
+                <w:color w:val="000000"/>
+              </w:rPr>
+              <w:t>Dni</w:t>
+            </w:r>
+            <w:proofErr w:type="spellEnd"/>
+            <w:r>
+              <w:rPr>
+                <w:color w:val="000000"/>
+              </w:rPr>
+              <w:t xml:space="preserve"> </w:t>
+            </w:r>
+            <w:r>
+              <w:rPr>
+                <w:color w:val="000000"/>
+              </w:rPr>
+              <w:t>;Teléfono</w:t>
+            </w:r>
+            <w:r>
+              <w:rPr>
+                <w:color w:val="000000"/>
+              </w:rPr>
+              <w:t>; Nombre y Apellido ; Alias; Id (asociado)</w:t>
+            </w:r>
+            <w:r>
+              <w:rPr>
+                <w:color w:val="000000"/>
+              </w:rPr>
+              <w:t xml:space="preserve"> ; </w:t>
+            </w:r>
+            <w:proofErr w:type="spellStart"/>
+            <w:r>
+              <w:rPr>
+                <w:color w:val="000000"/>
+              </w:rPr>
+              <w:t>Github</w:t>
+            </w:r>
+            <w:proofErr w:type="spellEnd"/>
+            <w:r>
+              <w:rPr>
+                <w:color w:val="000000"/>
+              </w:rPr>
+              <w:t xml:space="preserve">; </w:t>
+            </w:r>
+            <w:proofErr w:type="spellStart"/>
+            <w:r>
+              <w:rPr>
+                <w:color w:val="000000"/>
+              </w:rPr>
+              <w:t>Cbu</w:t>
+            </w:r>
+            <w:proofErr w:type="spellEnd"/>
+            <w:r>
+              <w:rPr>
+                <w:color w:val="000000"/>
+              </w:rPr>
+              <w:t xml:space="preserve"> ; Títulos profesionales que acrediten conocimientos.</w:t>
+            </w:r>
+          </w:p>
+        </w:tc>
+      </w:tr>
+    </w:tbl>
     <w:p>
       <w:pPr>
         <w:widowControl w:val="0"/>
@@ -4557,7 +5275,13 @@
               <w:rPr>
                 <w:color w:val="365F91"/>
               </w:rPr>
-              <w:t>Persona que usará el sistema para gestionar procesos</w:t>
+              <w:t>Persona que usará el</w:t>
+            </w:r>
+            <w:r>
+              <w:rPr>
+                <w:color w:val="365F91"/>
+              </w:rPr>
+              <w:t xml:space="preserve"> sistema para acceder e interactuar con los cursos</w:t>
             </w:r>
           </w:p>
         </w:tc>
@@ -5452,7 +6176,49 @@
         <w:rPr>
           <w:color w:val="365F91"/>
         </w:rPr>
-        <w:t>Breve resumen de las secciones del documento.</w:t>
+        <w:t xml:space="preserve">El software </w:t>
+      </w:r>
+      <w:proofErr w:type="spellStart"/>
+      <w:r>
+        <w:rPr>
+          <w:color w:val="365F91"/>
+        </w:rPr>
+        <w:t>Capacit</w:t>
+      </w:r>
+      <w:proofErr w:type="spellEnd"/>
+      <w:r>
+        <w:rPr>
+          <w:color w:val="365F91"/>
+        </w:rPr>
+        <w:t xml:space="preserve"> permitirá el libre acceso a cursos básicos de iniciación y permitirá acceder a contenido avanzado y de pago al </w:t>
+      </w:r>
+      <w:proofErr w:type="spellStart"/>
+      <w:r>
+        <w:rPr>
+          <w:color w:val="365F91"/>
+        </w:rPr>
+        <w:t>loguearse</w:t>
+      </w:r>
+      <w:proofErr w:type="spellEnd"/>
+      <w:r>
+        <w:rPr>
+          <w:color w:val="365F91"/>
+        </w:rPr>
+        <w:t xml:space="preserve"> como un usuario. También permitirá que Profesores carguen sus cursos para obtener una rentabilidad de acuerdo al valor que el profesor cree que vale su curso. </w:t>
+      </w:r>
+      <w:proofErr w:type="spellStart"/>
+      <w:r>
+        <w:rPr>
+          <w:color w:val="365F91"/>
+        </w:rPr>
+        <w:t>Capacit</w:t>
+      </w:r>
+      <w:proofErr w:type="spellEnd"/>
+      <w:r>
+        <w:rPr>
+          <w:color w:val="365F91"/>
+        </w:rPr>
+        <w:t xml:space="preserve"> comisionara el 10% de cada venta del curso por el uso de la plataforma como medio de transacción.</w:t>
       </w:r>
     </w:p>
     <w:p>
@@ -5541,47 +6307,70 @@
         <w:ind w:left="600" w:firstLine="107"/>
         <w:jc w:val="both"/>
         <w:rPr>
-          <w:color w:val="365F91"/>
-        </w:rPr>
-      </w:pPr>
-      <w:r>
-        <w:rPr>
-          <w:color w:val="365F91"/>
-        </w:rPr>
-        <w:t xml:space="preserve">El </w:t>
-      </w:r>
-      <w:proofErr w:type="gramStart"/>
-      <w:r>
-        <w:rPr>
-          <w:color w:val="365F91"/>
-        </w:rPr>
-        <w:t>sistema …</w:t>
-      </w:r>
-      <w:proofErr w:type="gramEnd"/>
-      <w:r>
-        <w:rPr>
-          <w:color w:val="365F91"/>
-        </w:rPr>
-        <w:t>…….   será un producto diseñado para trabajar en entornos WEB, lo que permitirá su utilización de forma rápida y eficaz, además ……</w:t>
-      </w:r>
-    </w:p>
-    <w:p>
-      <w:pPr>
-        <w:widowControl w:val="0"/>
-        <w:pBdr>
-          <w:top w:val="nil"/>
-          <w:left w:val="nil"/>
-          <w:bottom w:val="nil"/>
-          <w:right w:val="nil"/>
-          <w:between w:val="nil"/>
-        </w:pBdr>
-        <w:rPr>
           <w:i/>
           <w:color w:val="FF0000"/>
         </w:rPr>
       </w:pPr>
+      <w:r>
+        <w:rPr>
+          <w:color w:val="365F91"/>
+        </w:rPr>
+        <w:t>El sistema</w:t>
+      </w:r>
+      <w:r>
+        <w:rPr>
+          <w:color w:val="365F91"/>
+        </w:rPr>
+        <w:t xml:space="preserve"> </w:t>
+      </w:r>
+      <w:proofErr w:type="spellStart"/>
+      <w:r>
+        <w:rPr>
+          <w:color w:val="365F91"/>
+        </w:rPr>
+        <w:t>Capacit</w:t>
+      </w:r>
+      <w:proofErr w:type="spellEnd"/>
+      <w:r>
+        <w:rPr>
+          <w:color w:val="365F91"/>
+        </w:rPr>
+        <w:t xml:space="preserve"> </w:t>
+      </w:r>
+      <w:r>
+        <w:rPr>
+          <w:color w:val="365F91"/>
+        </w:rPr>
+        <w:t>será un producto diseñado para trabajar en entornos WEB, lo que permitirá su utilización de forma rápida y eficaz, además</w:t>
+      </w:r>
       <w:bookmarkStart w:id="14" w:name="_35nkun2" w:colFirst="0" w:colLast="0"/>
       <w:bookmarkEnd w:id="14"/>
+      <w:r>
+        <w:rPr>
+          <w:color w:val="365F91"/>
+        </w:rPr>
+        <w:t xml:space="preserve"> de poder generar comunidad y contacto entre usuarios </w:t>
+      </w:r>
+      <w:r>
+        <w:rPr>
+          <w:color w:val="365F91"/>
+        </w:rPr>
+        <w:t xml:space="preserve">para ofertar en bolsa de trabajo y generar redes de </w:t>
+      </w:r>
+      <w:proofErr w:type="spellStart"/>
+      <w:r>
+        <w:rPr>
+          <w:color w:val="365F91"/>
+        </w:rPr>
+        <w:t>networking</w:t>
+      </w:r>
+      <w:proofErr w:type="spellEnd"/>
+      <w:r>
+        <w:rPr>
+          <w:color w:val="365F91"/>
+        </w:rPr>
+        <w:t xml:space="preserve"> entre alumnos y profesores.</w:t>
+      </w:r>
     </w:p>
     <w:p>
       <w:pPr>
@@ -5885,6 +6674,12 @@
               </w:rPr>
               <w:t>de internet</w:t>
             </w:r>
+            <w:r>
+              <w:rPr>
+                <w:color w:val="000000"/>
+              </w:rPr>
+              <w:t>, generador de discusiones por tema en foros.</w:t>
+            </w:r>
           </w:p>
         </w:tc>
       </w:tr>
@@ -6157,6 +6952,7 @@
                 <w:b/>
                 <w:color w:val="000000"/>
               </w:rPr>
+              <w:lastRenderedPageBreak/>
               <w:t>Actividades</w:t>
             </w:r>
           </w:p>
@@ -6601,6 +7397,7 @@
           <w:between w:val="nil"/>
         </w:pBdr>
         <w:rPr>
+          <w:b/>
           <w:color w:val="365F91"/>
         </w:rPr>
       </w:pPr>
@@ -6608,44 +7405,28 @@
         <w:rPr>
           <w:color w:val="365F91"/>
         </w:rPr>
-        <w:t xml:space="preserve">Lenguajes y tecnologías en uso: HTML, </w:t>
+        <w:t xml:space="preserve">El visitante no podrá </w:t>
       </w:r>
       <w:proofErr w:type="spellStart"/>
       <w:r>
         <w:rPr>
           <w:color w:val="365F91"/>
         </w:rPr>
-        <w:t>JavScript</w:t>
+        <w:t>likear</w:t>
       </w:r>
       <w:proofErr w:type="spellEnd"/>
       <w:r>
         <w:rPr>
           <w:color w:val="365F91"/>
         </w:rPr>
-        <w:t xml:space="preserve">, </w:t>
+        <w:t xml:space="preserve"> ni acceder a rutas de aprendizaje así como tampoco al contenido avanzado y cursos pagos.</w:t>
       </w:r>
-      <w:proofErr w:type="spellStart"/>
       <w:r>
         <w:rPr>
           <w:color w:val="365F91"/>
         </w:rPr>
-        <w:t>Wordpress</w:t>
+        <w:t xml:space="preserve"> No podrá interactuar con otros usuarios en los foros ni acceder a la comunidad de la bolsa de trabajo.</w:t>
       </w:r>
-      <w:proofErr w:type="spellEnd"/>
-      <w:r>
-        <w:rPr>
-          <w:color w:val="365F91"/>
-        </w:rPr>
-        <w:t xml:space="preserve">, </w:t>
-      </w:r>
-      <w:proofErr w:type="spellStart"/>
-      <w:r>
-        <w:rPr>
-          <w:color w:val="365F91"/>
-        </w:rPr>
-        <w:t>Phyton</w:t>
-      </w:r>
-      <w:proofErr w:type="spellEnd"/>
     </w:p>
     <w:p>
       <w:pPr>
@@ -6661,6 +7442,137 @@
           <w:right w:val="nil"/>
           <w:between w:val="nil"/>
         </w:pBdr>
+        <w:rPr>
+          <w:color w:val="365F91"/>
+        </w:rPr>
+      </w:pPr>
+      <w:r>
+        <w:rPr>
+          <w:color w:val="365F91"/>
+        </w:rPr>
+        <w:t>El Usuario no podrá cargar ni modificar cursos.</w:t>
+      </w:r>
+    </w:p>
+    <w:p>
+      <w:pPr>
+        <w:widowControl w:val="0"/>
+        <w:numPr>
+          <w:ilvl w:val="0"/>
+          <w:numId w:val="2"/>
+        </w:numPr>
+        <w:pBdr>
+          <w:top w:val="nil"/>
+          <w:left w:val="nil"/>
+          <w:bottom w:val="nil"/>
+          <w:right w:val="nil"/>
+          <w:between w:val="nil"/>
+        </w:pBdr>
+        <w:rPr>
+          <w:color w:val="365F91"/>
+        </w:rPr>
+      </w:pPr>
+      <w:r>
+        <w:rPr>
+          <w:color w:val="365F91"/>
+        </w:rPr>
+        <w:t>El Profesor no podrá hacer uso de otros cursos ni modificar o dar de baja cursos que no sean precargados por el mismo.</w:t>
+      </w:r>
+    </w:p>
+    <w:p>
+      <w:pPr>
+        <w:widowControl w:val="0"/>
+        <w:numPr>
+          <w:ilvl w:val="0"/>
+          <w:numId w:val="2"/>
+        </w:numPr>
+        <w:pBdr>
+          <w:top w:val="nil"/>
+          <w:left w:val="nil"/>
+          <w:bottom w:val="nil"/>
+          <w:right w:val="nil"/>
+          <w:between w:val="nil"/>
+        </w:pBdr>
+        <w:rPr>
+          <w:color w:val="365F91"/>
+        </w:rPr>
+      </w:pPr>
+      <w:r>
+        <w:rPr>
+          <w:color w:val="365F91"/>
+        </w:rPr>
+        <w:t xml:space="preserve">El Profesor no puede liberar el acceso de su curso sin previa autorización de </w:t>
+      </w:r>
+      <w:proofErr w:type="spellStart"/>
+      <w:r>
+        <w:rPr>
+          <w:color w:val="365F91"/>
+        </w:rPr>
+        <w:t>Capacit</w:t>
+      </w:r>
+      <w:proofErr w:type="spellEnd"/>
+      <w:r>
+        <w:rPr>
+          <w:color w:val="365F91"/>
+        </w:rPr>
+        <w:t>.</w:t>
+      </w:r>
+      <w:r>
+        <w:rPr>
+          <w:color w:val="365F91"/>
+        </w:rPr>
+        <w:t xml:space="preserve"> Así como tampoco subir o bajar las </w:t>
+      </w:r>
+      <w:proofErr w:type="spellStart"/>
+      <w:r>
+        <w:rPr>
+          <w:color w:val="365F91"/>
+        </w:rPr>
+        <w:t>tárifas</w:t>
+      </w:r>
+      <w:proofErr w:type="spellEnd"/>
+      <w:r>
+        <w:rPr>
+          <w:color w:val="365F91"/>
+        </w:rPr>
+        <w:t xml:space="preserve"> pre dictaminadas para un usuario que ya abonó el curso.</w:t>
+      </w:r>
+    </w:p>
+    <w:p>
+      <w:pPr>
+        <w:widowControl w:val="0"/>
+        <w:numPr>
+          <w:ilvl w:val="0"/>
+          <w:numId w:val="2"/>
+        </w:numPr>
+        <w:pBdr>
+          <w:top w:val="nil"/>
+          <w:left w:val="nil"/>
+          <w:bottom w:val="nil"/>
+          <w:right w:val="nil"/>
+          <w:between w:val="nil"/>
+        </w:pBdr>
+        <w:rPr>
+          <w:color w:val="365F91"/>
+        </w:rPr>
+      </w:pPr>
+      <w:r>
+        <w:rPr>
+          <w:color w:val="365F91"/>
+        </w:rPr>
+        <w:t>El profesor no puede modificar radicalmente el tema de un curso ya comprado, pero si actualizarlo y modificarlo siempre que mantenga la temática.</w:t>
+      </w:r>
+    </w:p>
+    <w:p>
+      <w:pPr>
+        <w:widowControl w:val="0"/>
+        <w:pBdr>
+          <w:top w:val="nil"/>
+          <w:left w:val="nil"/>
+          <w:bottom w:val="nil"/>
+          <w:right w:val="nil"/>
+          <w:between w:val="nil"/>
+        </w:pBdr>
+        <w:ind w:left="1320"/>
         <w:rPr>
           <w:color w:val="365F91"/>
         </w:rPr>
@@ -6831,12 +7743,9 @@
       <w:r>
         <w:t xml:space="preserve"> e ingresar con mis datos.</w:t>
       </w:r>
-      <w:bookmarkStart w:id="17" w:name="_GoBack"/>
-      <w:bookmarkEnd w:id="17"/>
     </w:p>
     <w:p>
       <w:r>
-        <w:lastRenderedPageBreak/>
         <w:t>- Poder modificar mi Perfil</w:t>
       </w:r>
     </w:p>
@@ -6869,6 +7778,11 @@
       <w:r>
         <w:t xml:space="preserve">- </w:t>
       </w:r>
+      <w:r>
+        <w:t>Poder interactuar en foros</w:t>
+      </w:r>
+      <w:bookmarkStart w:id="17" w:name="_GoBack"/>
+      <w:bookmarkEnd w:id="17"/>
     </w:p>
     <w:p/>
     <w:p/>
@@ -7131,6 +8045,7 @@
                 <w:b/>
                 <w:color w:val="000000"/>
               </w:rPr>
+              <w:lastRenderedPageBreak/>
               <w:t xml:space="preserve">Responsabilidades </w:t>
             </w:r>
           </w:p>
@@ -7539,7 +8454,7 @@
             </wp:anchor>
           </w:drawing>
         </mc:Choice>
-        <mc:Fallback xmlns:dgm="http://schemas.openxmlformats.org/drawingml/2006/diagram" xmlns:lc="http://schemas.openxmlformats.org/drawingml/2006/lockedCanvas" xmlns:c="http://schemas.openxmlformats.org/drawingml/2006/chart" xmlns:pic="http://schemas.openxmlformats.org/drawingml/2006/picture" xmlns:a="http://schemas.openxmlformats.org/drawingml/2006/main" xmlns:sl="http://schemas.openxmlformats.org/schemaLibrary/2006/main">
+        <mc:Fallback xmlns:sl="http://schemas.openxmlformats.org/schemaLibrary/2006/main" xmlns:a="http://schemas.openxmlformats.org/drawingml/2006/main" xmlns:pic="http://schemas.openxmlformats.org/drawingml/2006/picture" xmlns:c="http://schemas.openxmlformats.org/drawingml/2006/chart" xmlns:lc="http://schemas.openxmlformats.org/drawingml/2006/lockedCanvas" xmlns:dgm="http://schemas.openxmlformats.org/drawingml/2006/diagram">
           <w:drawing>
             <wp:anchor allowOverlap="1" behindDoc="0" distB="0" distT="0" distL="114300" distR="114300" hidden="0" layoutInCell="1" locked="0" relativeHeight="0" simplePos="0">
               <wp:simplePos x="0" y="0"/>

</xml_diff>

<commit_message>
cambio color de fuente y agrego contenido al documento
</commit_message>
<xml_diff>
--- a/Capacit-IEEE-830.docx
+++ b/Capacit-IEEE-830.docx
@@ -3306,35 +3306,28 @@
       </w:pPr>
       <w:r>
         <w:rPr>
-          <w:color w:val="365F91"/>
           <w:sz w:val="22"/>
           <w:szCs w:val="22"/>
         </w:rPr>
         <w:tab/>
       </w:r>
       <w:r>
+        <w:t xml:space="preserve">El presente documento </w:t>
+      </w:r>
+      <w:r>
+        <w:t>describe la ESPECIFICACIÓN DE REQUERIMIENTOS DE SOFTWARE PARA LA ADMINISTRACIÓN Y CONTROL DE WEB DE CURSOS IT. T</w:t>
+      </w:r>
+      <w:r>
+        <w:t>iene como propósito definir las especificaciones funcionales, par</w:t>
+      </w:r>
+      <w:r>
+        <w:t>a el desarrollo de este sistema</w:t>
+      </w:r>
+      <w:r>
         <w:rPr>
           <w:color w:val="365F91"/>
         </w:rPr>
-        <w:t xml:space="preserve">El presente documento </w:t>
-      </w:r>
-      <w:r>
-        <w:rPr>
-          <w:color w:val="365F91"/>
-        </w:rPr>
-        <w:t>describe la ESPECIFICACIÓN DE REQUERIMIENTOS DE SOFTWARE PARA LA ADMINISTRACIÓN Y CONTROL DE WEB DE CURSOS IT. T</w:t>
-      </w:r>
-      <w:r>
-        <w:rPr>
-          <w:color w:val="365F91"/>
-        </w:rPr>
-        <w:t>iene como propósito definir las especificaciones funcionales, par</w:t>
-      </w:r>
-      <w:r>
-        <w:rPr>
-          <w:color w:val="365F91"/>
-        </w:rPr>
-        <w:t>a el desarrollo de este sistema.</w:t>
+        <w:t>.</w:t>
       </w:r>
     </w:p>
     <w:p>
@@ -3424,13 +3417,11 @@
         <w:ind w:left="601" w:firstLine="106"/>
         <w:jc w:val="both"/>
         <w:rPr>
-          <w:color w:val="365F91"/>
           <w:highlight w:val="white"/>
         </w:rPr>
       </w:pPr>
       <w:r>
         <w:rPr>
-          <w:color w:val="365F91"/>
           <w:highlight w:val="white"/>
         </w:rPr>
         <w:t>El software permitirá a los usuarios:</w:t>
@@ -3468,21 +3459,9 @@
         </w:tabs>
         <w:ind w:left="601"/>
         <w:jc w:val="both"/>
-        <w:rPr>
-          <w:color w:val="365F91"/>
-        </w:rPr>
-      </w:pPr>
-      <w:r>
-        <w:rPr>
-          <w:color w:val="365F91"/>
-        </w:rPr>
-        <w:t xml:space="preserve">- </w:t>
-      </w:r>
-      <w:r>
-        <w:rPr>
-          <w:color w:val="365F91"/>
-        </w:rPr>
-        <w:t>Obtener ruta de aprendizaje</w:t>
+      </w:pPr>
+      <w:r>
+        <w:t>- Obtener ruta de aprendizaje</w:t>
       </w:r>
     </w:p>
     <w:p>
@@ -3499,34 +3478,16 @@
         </w:tabs>
         <w:ind w:left="601"/>
         <w:jc w:val="both"/>
-        <w:rPr>
-          <w:color w:val="365F91"/>
-        </w:rPr>
-      </w:pPr>
-      <w:r>
-        <w:rPr>
-          <w:color w:val="365F91"/>
-        </w:rPr>
-        <w:t>-</w:t>
-      </w:r>
-      <w:r>
-        <w:rPr>
-          <w:color w:val="365F91"/>
-        </w:rPr>
-        <w:t xml:space="preserve"> </w:t>
+      </w:pPr>
+      <w:r>
+        <w:t xml:space="preserve">- </w:t>
       </w:r>
       <w:proofErr w:type="spellStart"/>
       <w:r>
-        <w:rPr>
-          <w:color w:val="365F91"/>
-        </w:rPr>
         <w:t>Likear</w:t>
       </w:r>
       <w:proofErr w:type="spellEnd"/>
       <w:r>
-        <w:rPr>
-          <w:color w:val="365F91"/>
-        </w:rPr>
         <w:t xml:space="preserve"> cursos/guardar favoritos</w:t>
       </w:r>
     </w:p>
@@ -3544,14 +3505,8 @@
         </w:tabs>
         <w:ind w:left="601"/>
         <w:jc w:val="both"/>
-        <w:rPr>
-          <w:color w:val="365F91"/>
-        </w:rPr>
-      </w:pPr>
-      <w:r>
-        <w:rPr>
-          <w:color w:val="365F91"/>
-        </w:rPr>
+      </w:pPr>
+      <w:r>
         <w:t>- Buscar por tema</w:t>
       </w:r>
     </w:p>
@@ -3569,14 +3524,8 @@
         </w:tabs>
         <w:ind w:left="601"/>
         <w:jc w:val="both"/>
-        <w:rPr>
-          <w:color w:val="365F91"/>
-        </w:rPr>
-      </w:pPr>
-      <w:r>
-        <w:rPr>
-          <w:color w:val="365F91"/>
-        </w:rPr>
+      </w:pPr>
+      <w:r>
         <w:t xml:space="preserve">- Filtros área por edad. </w:t>
       </w:r>
     </w:p>
@@ -3599,10 +3548,10 @@
         </w:rPr>
       </w:pPr>
       <w:r>
-        <w:rPr>
-          <w:color w:val="365F91"/>
-        </w:rPr>
-        <w:t>- Filtros Por lenguaje</w:t>
+        <w:t>- Filtros p</w:t>
+      </w:r>
+      <w:r>
+        <w:t>or lenguaje</w:t>
       </w:r>
     </w:p>
     <w:p>
@@ -3629,13 +3578,7 @@
         <w:rPr>
           <w:color w:val="000000"/>
         </w:rPr>
-        <w:t xml:space="preserve">- </w:t>
-      </w:r>
-      <w:r>
-        <w:rPr>
-          <w:color w:val="000000"/>
-        </w:rPr>
-        <w:t>Filtrar por tecnología a aprender</w:t>
+        <w:t>- Filtrar por tecnología a aprender</w:t>
       </w:r>
     </w:p>
     <w:p>
@@ -3723,14 +3666,26 @@
         <w:rPr>
           <w:color w:val="000000"/>
         </w:rPr>
-        <w:t xml:space="preserve">Para ello deberá ingresar al sitio y completar un formulario de </w:t>
+        <w:t>Para ello deberá ingresar al sitio y</w:t>
+      </w:r>
+      <w:r>
+        <w:rPr>
+          <w:color w:val="000000"/>
+        </w:rPr>
+        <w:t xml:space="preserve"> completar un formulario de </w:t>
       </w:r>
       <w:proofErr w:type="spellStart"/>
       <w:r>
         <w:rPr>
           <w:color w:val="000000"/>
         </w:rPr>
-        <w:t>loguin</w:t>
+        <w:t>log</w:t>
+      </w:r>
+      <w:r>
+        <w:rPr>
+          <w:color w:val="000000"/>
+        </w:rPr>
+        <w:t>in</w:t>
       </w:r>
       <w:proofErr w:type="spellEnd"/>
       <w:r>
@@ -4116,30 +4071,24 @@
               </w:rPr>
               <w:t xml:space="preserve">Persona con manejo de internet y conocimientos </w:t>
             </w:r>
-            <w:proofErr w:type="spellStart"/>
-            <w:r>
-              <w:rPr>
-                <w:color w:val="000000"/>
-              </w:rPr>
-              <w:t>minimos</w:t>
-            </w:r>
-            <w:proofErr w:type="spellEnd"/>
+            <w:r>
+              <w:rPr>
+                <w:color w:val="000000"/>
+              </w:rPr>
+              <w:t>mínimos</w:t>
+            </w:r>
             <w:r>
               <w:rPr>
                 <w:color w:val="000000"/>
               </w:rPr>
               <w:t xml:space="preserve"> de computación que </w:t>
             </w:r>
-            <w:proofErr w:type="spellStart"/>
-            <w:proofErr w:type="gramStart"/>
-            <w:r>
-              <w:rPr>
-                <w:color w:val="000000"/>
-              </w:rPr>
-              <w:t>este</w:t>
-            </w:r>
-            <w:proofErr w:type="spellEnd"/>
-            <w:proofErr w:type="gramEnd"/>
+            <w:r>
+              <w:rPr>
+                <w:color w:val="000000"/>
+              </w:rPr>
+              <w:t>esté</w:t>
+            </w:r>
             <w:r>
               <w:rPr>
                 <w:color w:val="000000"/>
@@ -4334,6 +4283,36 @@
               <w:rPr>
                 <w:color w:val="000000"/>
               </w:rPr>
+              <w:t xml:space="preserve"> ; D</w:t>
+            </w:r>
+            <w:r>
+              <w:rPr>
+                <w:color w:val="000000"/>
+              </w:rPr>
+              <w:t>NI</w:t>
+            </w:r>
+            <w:r>
+              <w:rPr>
+                <w:color w:val="000000"/>
+              </w:rPr>
+              <w:t xml:space="preserve"> ;</w:t>
+            </w:r>
+            <w:r>
+              <w:rPr>
+                <w:color w:val="000000"/>
+              </w:rPr>
+              <w:t xml:space="preserve"> teléfono;</w:t>
+            </w:r>
+            <w:r>
+              <w:rPr>
+                <w:color w:val="000000"/>
+              </w:rPr>
+              <w:t xml:space="preserve"> Nombre y Apellido ; Alias; Id (asociado)</w:t>
+            </w:r>
+            <w:r>
+              <w:rPr>
+                <w:color w:val="000000"/>
+              </w:rPr>
               <w:t xml:space="preserve"> ; </w:t>
             </w:r>
             <w:proofErr w:type="spellStart"/>
@@ -4341,41 +4320,15 @@
               <w:rPr>
                 <w:color w:val="000000"/>
               </w:rPr>
-              <w:t>Dni</w:t>
+              <w:t>Github</w:t>
             </w:r>
             <w:proofErr w:type="spellEnd"/>
             <w:r>
               <w:rPr>
                 <w:color w:val="000000"/>
               </w:rPr>
-              <w:t xml:space="preserve"> ;</w:t>
-            </w:r>
-            <w:r>
-              <w:rPr>
-                <w:color w:val="000000"/>
-              </w:rPr>
-              <w:t xml:space="preserve"> teléfono;</w:t>
-            </w:r>
-            <w:r>
-              <w:rPr>
-                <w:color w:val="000000"/>
-              </w:rPr>
-              <w:t xml:space="preserve"> Nombre y Apellido ; Alias; Id (asociado)</w:t>
-            </w:r>
-            <w:r>
-              <w:rPr>
-                <w:color w:val="000000"/>
-              </w:rPr>
-              <w:t xml:space="preserve"> ; </w:t>
-            </w:r>
-            <w:proofErr w:type="spellStart"/>
-            <w:r>
-              <w:rPr>
-                <w:color w:val="000000"/>
-              </w:rPr>
-              <w:t>Github</w:t>
-            </w:r>
-            <w:proofErr w:type="spellEnd"/>
+              <w:t>;</w:t>
+            </w:r>
           </w:p>
         </w:tc>
       </w:tr>
@@ -4715,24 +4668,14 @@
               <w:rPr>
                 <w:color w:val="000000"/>
               </w:rPr>
-              <w:t xml:space="preserve">Persona con manejo de </w:t>
-            </w:r>
-            <w:r>
-              <w:rPr>
-                <w:color w:val="000000"/>
-              </w:rPr>
-              <w:t xml:space="preserve">internet y conocimientos avanzados de computación que </w:t>
-            </w:r>
-            <w:proofErr w:type="spellStart"/>
-            <w:proofErr w:type="gramStart"/>
-            <w:r>
-              <w:rPr>
-                <w:color w:val="000000"/>
-              </w:rPr>
-              <w:t>este</w:t>
-            </w:r>
-            <w:proofErr w:type="spellEnd"/>
-            <w:proofErr w:type="gramEnd"/>
+              <w:t xml:space="preserve">Persona con manejo de internet y conocimientos avanzados de computación que </w:t>
+            </w:r>
+            <w:r>
+              <w:rPr>
+                <w:color w:val="000000"/>
+              </w:rPr>
+              <w:t>esté</w:t>
+            </w:r>
             <w:r>
               <w:rPr>
                 <w:color w:val="000000"/>
@@ -4880,6 +4823,7 @@
                 <w:b/>
                 <w:color w:val="000000"/>
               </w:rPr>
+              <w:lastRenderedPageBreak/>
               <w:t>Información de contacto</w:t>
             </w:r>
           </w:p>
@@ -4917,79 +4861,81 @@
                 <w:color w:val="000000"/>
               </w:rPr>
             </w:pPr>
+            <w:r>
+              <w:rPr>
+                <w:color w:val="000000"/>
+              </w:rPr>
+              <w:t>Mail; DNI</w:t>
+            </w:r>
+            <w:r>
+              <w:rPr>
+                <w:color w:val="000000"/>
+              </w:rPr>
+              <w:t>;</w:t>
+            </w:r>
+            <w:r>
+              <w:rPr>
+                <w:color w:val="000000"/>
+              </w:rPr>
+              <w:t xml:space="preserve"> </w:t>
+            </w:r>
+            <w:r>
+              <w:rPr>
+                <w:color w:val="000000"/>
+              </w:rPr>
+              <w:t>Teléfono</w:t>
+            </w:r>
+            <w:r>
+              <w:rPr>
+                <w:color w:val="000000"/>
+              </w:rPr>
+              <w:t xml:space="preserve">; Nombre y </w:t>
+            </w:r>
             <w:proofErr w:type="gramStart"/>
             <w:r>
               <w:rPr>
                 <w:color w:val="000000"/>
               </w:rPr>
-              <w:t>Mail ;</w:t>
+              <w:t>Apellido ;</w:t>
             </w:r>
             <w:proofErr w:type="gramEnd"/>
             <w:r>
               <w:rPr>
                 <w:color w:val="000000"/>
               </w:rPr>
-              <w:t xml:space="preserve"> </w:t>
+              <w:t xml:space="preserve"> Alias; Id (asociado)</w:t>
+            </w:r>
+            <w:r>
+              <w:rPr>
+                <w:color w:val="000000"/>
+              </w:rPr>
+              <w:t xml:space="preserve"> ; </w:t>
             </w:r>
             <w:proofErr w:type="spellStart"/>
             <w:r>
               <w:rPr>
                 <w:color w:val="000000"/>
               </w:rPr>
-              <w:t>Dni</w:t>
+              <w:t>Github</w:t>
             </w:r>
             <w:proofErr w:type="spellEnd"/>
             <w:r>
               <w:rPr>
                 <w:color w:val="000000"/>
               </w:rPr>
-              <w:t xml:space="preserve"> </w:t>
-            </w:r>
-            <w:r>
-              <w:rPr>
-                <w:color w:val="000000"/>
-              </w:rPr>
-              <w:t>;Teléfono</w:t>
-            </w:r>
-            <w:r>
-              <w:rPr>
-                <w:color w:val="000000"/>
-              </w:rPr>
-              <w:t>; Nombre y Apellido ; Alias; Id (asociado)</w:t>
-            </w:r>
-            <w:r>
-              <w:rPr>
-                <w:color w:val="000000"/>
-              </w:rPr>
-              <w:t xml:space="preserve"> ; </w:t>
-            </w:r>
-            <w:proofErr w:type="spellStart"/>
-            <w:r>
-              <w:rPr>
-                <w:color w:val="000000"/>
-              </w:rPr>
-              <w:t>Github</w:t>
-            </w:r>
-            <w:proofErr w:type="spellEnd"/>
-            <w:r>
-              <w:rPr>
-                <w:color w:val="000000"/>
-              </w:rPr>
               <w:t xml:space="preserve">; </w:t>
             </w:r>
-            <w:proofErr w:type="spellStart"/>
-            <w:r>
-              <w:rPr>
-                <w:color w:val="000000"/>
-              </w:rPr>
-              <w:t>Cbu</w:t>
-            </w:r>
-            <w:proofErr w:type="spellEnd"/>
-            <w:r>
-              <w:rPr>
-                <w:color w:val="000000"/>
-              </w:rPr>
-              <w:t xml:space="preserve"> ; Títulos profesionales que acrediten conocimientos.</w:t>
+            <w:r>
+              <w:rPr>
+                <w:color w:val="000000"/>
+              </w:rPr>
+              <w:t>CBU</w:t>
+            </w:r>
+            <w:r>
+              <w:rPr>
+                <w:color w:val="000000"/>
+              </w:rPr>
+              <w:t>; Títulos profesionales que acrediten conocimientos.</w:t>
             </w:r>
           </w:p>
         </w:tc>
@@ -5267,20 +5213,11 @@
                 <w:tab w:val="left" w:pos="709"/>
               </w:tabs>
               <w:jc w:val="both"/>
-              <w:rPr>
-                <w:color w:val="365F91"/>
-              </w:rPr>
-            </w:pPr>
-            <w:r>
-              <w:rPr>
-                <w:color w:val="365F91"/>
-              </w:rPr>
+            </w:pPr>
+            <w:r>
               <w:t>Persona que usará el</w:t>
             </w:r>
             <w:r>
-              <w:rPr>
-                <w:color w:val="365F91"/>
-              </w:rPr>
               <w:t xml:space="preserve"> sistema para acceder e interactuar con los cursos</w:t>
             </w:r>
           </w:p>
@@ -5361,14 +5298,8 @@
                 <w:tab w:val="left" w:pos="709"/>
               </w:tabs>
               <w:jc w:val="both"/>
-              <w:rPr>
-                <w:color w:val="365F91"/>
-              </w:rPr>
-            </w:pPr>
-            <w:r>
-              <w:rPr>
-                <w:color w:val="365F91"/>
-              </w:rPr>
+            </w:pPr>
+            <w:r>
               <w:t>Sistema de Información Web para la Gestión de Procesos Administrativos y Académicos</w:t>
             </w:r>
           </w:p>
@@ -5450,14 +5381,8 @@
               </w:tabs>
               <w:spacing w:before="28" w:after="28"/>
               <w:jc w:val="both"/>
-              <w:rPr>
-                <w:color w:val="365F91"/>
-              </w:rPr>
-            </w:pPr>
-            <w:r>
-              <w:rPr>
-                <w:color w:val="365F91"/>
-              </w:rPr>
+            </w:pPr>
+            <w:r>
               <w:t>Especificación de Requisitos Software</w:t>
             </w:r>
           </w:p>
@@ -5538,14 +5463,8 @@
                 <w:tab w:val="left" w:pos="709"/>
               </w:tabs>
               <w:jc w:val="both"/>
-              <w:rPr>
-                <w:color w:val="365F91"/>
-              </w:rPr>
-            </w:pPr>
-            <w:r>
-              <w:rPr>
-                <w:color w:val="365F91"/>
-              </w:rPr>
+            </w:pPr>
+            <w:r>
               <w:t>Requerimiento Funcional</w:t>
             </w:r>
           </w:p>
@@ -5626,14 +5545,8 @@
                 <w:tab w:val="left" w:pos="709"/>
               </w:tabs>
               <w:jc w:val="both"/>
-              <w:rPr>
-                <w:color w:val="365F91"/>
-              </w:rPr>
-            </w:pPr>
-            <w:r>
-              <w:rPr>
-                <w:color w:val="365F91"/>
-              </w:rPr>
+            </w:pPr>
+            <w:r>
               <w:t>Requerimiento No Funcional</w:t>
             </w:r>
           </w:p>
@@ -5714,14 +5627,8 @@
                 <w:tab w:val="left" w:pos="709"/>
               </w:tabs>
               <w:jc w:val="both"/>
-              <w:rPr>
-                <w:color w:val="365F91"/>
-              </w:rPr>
-            </w:pPr>
-            <w:r>
-              <w:rPr>
-                <w:color w:val="365F91"/>
-              </w:rPr>
+            </w:pPr>
+            <w:r>
               <w:t>Protocolo de Transferencia de Archivos</w:t>
             </w:r>
           </w:p>
@@ -5764,7 +5671,6 @@
                 <w:color w:val="365F91"/>
               </w:rPr>
             </w:pPr>
-            <w:proofErr w:type="spellStart"/>
             <w:r>
               <w:rPr>
                 <w:b/>
@@ -5772,7 +5678,6 @@
               </w:rPr>
               <w:t>Moodle</w:t>
             </w:r>
-            <w:proofErr w:type="spellEnd"/>
           </w:p>
         </w:tc>
         <w:tc>
@@ -5804,14 +5709,8 @@
                 <w:tab w:val="left" w:pos="709"/>
               </w:tabs>
               <w:jc w:val="both"/>
-              <w:rPr>
-                <w:color w:val="365F91"/>
-              </w:rPr>
-            </w:pPr>
-            <w:r>
-              <w:rPr>
-                <w:color w:val="365F91"/>
-              </w:rPr>
+            </w:pPr>
+            <w:r>
               <w:t xml:space="preserve">Aula Virtual </w:t>
             </w:r>
           </w:p>
@@ -6166,60 +6065,54 @@
       <w:pPr>
         <w:ind w:left="601" w:firstLine="106"/>
         <w:jc w:val="both"/>
-        <w:rPr>
-          <w:color w:val="365F91"/>
-        </w:rPr>
       </w:pPr>
       <w:bookmarkStart w:id="12" w:name="_26in1rg" w:colFirst="0" w:colLast="0"/>
       <w:bookmarkEnd w:id="12"/>
       <w:r>
+        <w:t xml:space="preserve">El software </w:t>
+      </w:r>
+      <w:proofErr w:type="spellStart"/>
+      <w:r>
+        <w:t>Capac</w:t>
+      </w:r>
+      <w:r>
+        <w:t>IT</w:t>
+      </w:r>
+      <w:proofErr w:type="spellEnd"/>
+      <w:r>
+        <w:t xml:space="preserve"> permitirá el libre acceso a cursos básicos de iniciación y permitirá acceder a contenido avanzado y de pago al </w:t>
+      </w:r>
+      <w:proofErr w:type="spellStart"/>
+      <w:r>
+        <w:t>loguearse</w:t>
+      </w:r>
+      <w:proofErr w:type="spellEnd"/>
+      <w:r>
+        <w:t xml:space="preserve"> como un usuario. También permitirá que Profesores carguen sus cursos para obtener una rentabilidad de acuerdo al valor que el profesor cree que vale su curso. </w:t>
+      </w:r>
+      <w:proofErr w:type="spellStart"/>
+      <w:r>
+        <w:t>Capac</w:t>
+      </w:r>
+      <w:r>
+        <w:t>IT</w:t>
+      </w:r>
+      <w:proofErr w:type="spellEnd"/>
+      <w:r>
+        <w:t xml:space="preserve"> comisionará</w:t>
+      </w:r>
+      <w:r>
+        <w:t xml:space="preserve"> el 10% de cada venta del curso por el uso de la plataforma como medio de transacción.</w:t>
+      </w:r>
+    </w:p>
+    <w:p>
+      <w:pPr>
+        <w:ind w:left="601" w:firstLine="106"/>
+        <w:jc w:val="both"/>
         <w:rPr>
           <w:color w:val="365F91"/>
         </w:rPr>
-        <w:t xml:space="preserve">El software </w:t>
-      </w:r>
-      <w:proofErr w:type="spellStart"/>
-      <w:r>
-        <w:rPr>
-          <w:color w:val="365F91"/>
-        </w:rPr>
-        <w:t>Capacit</w:t>
-      </w:r>
-      <w:proofErr w:type="spellEnd"/>
-      <w:r>
-        <w:rPr>
-          <w:color w:val="365F91"/>
-        </w:rPr>
-        <w:t xml:space="preserve"> permitirá el libre acceso a cursos básicos de iniciación y permitirá acceder a contenido avanzado y de pago al </w:t>
-      </w:r>
-      <w:proofErr w:type="spellStart"/>
-      <w:r>
-        <w:rPr>
-          <w:color w:val="365F91"/>
-        </w:rPr>
-        <w:t>loguearse</w:t>
-      </w:r>
-      <w:proofErr w:type="spellEnd"/>
-      <w:r>
-        <w:rPr>
-          <w:color w:val="365F91"/>
-        </w:rPr>
-        <w:t xml:space="preserve"> como un usuario. También permitirá que Profesores carguen sus cursos para obtener una rentabilidad de acuerdo al valor que el profesor cree que vale su curso. </w:t>
-      </w:r>
-      <w:proofErr w:type="spellStart"/>
-      <w:r>
-        <w:rPr>
-          <w:color w:val="365F91"/>
-        </w:rPr>
-        <w:t>Capacit</w:t>
-      </w:r>
-      <w:proofErr w:type="spellEnd"/>
-      <w:r>
-        <w:rPr>
-          <w:color w:val="365F91"/>
-        </w:rPr>
-        <w:t xml:space="preserve"> comisionara el 10% de cada venta del curso por el uso de la plataforma como medio de transacción.</w:t>
-      </w:r>
+      </w:pPr>
     </w:p>
     <w:p>
       <w:pPr>
@@ -6306,71 +6199,52 @@
       <w:pPr>
         <w:ind w:left="600" w:firstLine="107"/>
         <w:jc w:val="both"/>
-        <w:rPr>
-          <w:i/>
-          <w:color w:val="FF0000"/>
-        </w:rPr>
-      </w:pPr>
-      <w:r>
-        <w:rPr>
-          <w:color w:val="365F91"/>
-        </w:rPr>
+      </w:pPr>
+      <w:r>
         <w:t>El sistema</w:t>
       </w:r>
       <w:r>
-        <w:rPr>
-          <w:color w:val="365F91"/>
-        </w:rPr>
         <w:t xml:space="preserve"> </w:t>
       </w:r>
       <w:proofErr w:type="spellStart"/>
       <w:r>
-        <w:rPr>
-          <w:color w:val="365F91"/>
-        </w:rPr>
-        <w:t>Capacit</w:t>
+        <w:t>Capac</w:t>
+      </w:r>
+      <w:r>
+        <w:t>IT</w:t>
       </w:r>
       <w:proofErr w:type="spellEnd"/>
       <w:r>
-        <w:rPr>
-          <w:color w:val="365F91"/>
-        </w:rPr>
         <w:t xml:space="preserve"> </w:t>
       </w:r>
       <w:r>
-        <w:rPr>
-          <w:color w:val="365F91"/>
-        </w:rPr>
         <w:t>será un producto diseñado para trabajar en entornos WEB, lo que permitirá su utilización de forma rápida y eficaz, además</w:t>
       </w:r>
       <w:bookmarkStart w:id="14" w:name="_35nkun2" w:colFirst="0" w:colLast="0"/>
       <w:bookmarkEnd w:id="14"/>
       <w:r>
-        <w:rPr>
-          <w:color w:val="365F91"/>
-        </w:rPr>
         <w:t xml:space="preserve"> de poder generar comunidad y contacto entre usuarios </w:t>
       </w:r>
       <w:r>
-        <w:rPr>
-          <w:color w:val="365F91"/>
-        </w:rPr>
         <w:t xml:space="preserve">para ofertar en bolsa de trabajo y generar redes de </w:t>
       </w:r>
       <w:proofErr w:type="spellStart"/>
       <w:r>
-        <w:rPr>
-          <w:color w:val="365F91"/>
-        </w:rPr>
         <w:t>networking</w:t>
       </w:r>
       <w:proofErr w:type="spellEnd"/>
       <w:r>
-        <w:rPr>
-          <w:color w:val="365F91"/>
-        </w:rPr>
         <w:t xml:space="preserve"> entre alumnos y profesores.</w:t>
       </w:r>
+    </w:p>
+    <w:p>
+      <w:pPr>
+        <w:ind w:left="600" w:firstLine="107"/>
+        <w:jc w:val="both"/>
+        <w:rPr>
+          <w:i/>
+        </w:rPr>
+      </w:pPr>
     </w:p>
     <w:p>
       <w:pPr>
@@ -6952,7 +6826,6 @@
                 <w:b/>
                 <w:color w:val="000000"/>
               </w:rPr>
-              <w:lastRenderedPageBreak/>
               <w:t>Actividades</w:t>
             </w:r>
           </w:p>
@@ -7369,16 +7242,8 @@
           <w:right w:val="nil"/>
           <w:between w:val="nil"/>
         </w:pBdr>
-        <w:rPr>
-          <w:b/>
-          <w:color w:val="365F91"/>
-        </w:rPr>
-      </w:pPr>
-      <w:r>
-        <w:rPr>
-          <w:b/>
-          <w:color w:val="365F91"/>
-        </w:rPr>
+      </w:pPr>
+      <w:r>
         <w:t xml:space="preserve">Interfaz para ser usada con internet </w:t>
       </w:r>
     </w:p>
@@ -7398,33 +7263,20 @@
         </w:pBdr>
         <w:rPr>
           <w:b/>
-          <w:color w:val="365F91"/>
-        </w:rPr>
-      </w:pPr>
-      <w:r>
-        <w:rPr>
-          <w:color w:val="365F91"/>
-        </w:rPr>
+        </w:rPr>
+      </w:pPr>
+      <w:r>
         <w:t xml:space="preserve">El visitante no podrá </w:t>
       </w:r>
       <w:proofErr w:type="spellStart"/>
       <w:r>
-        <w:rPr>
-          <w:color w:val="365F91"/>
-        </w:rPr>
         <w:t>likear</w:t>
       </w:r>
       <w:proofErr w:type="spellEnd"/>
       <w:r>
-        <w:rPr>
-          <w:color w:val="365F91"/>
-        </w:rPr>
         <w:t xml:space="preserve"> ni acceder a rutas de aprendizaje así como tampoco al contenido avanzado y cursos pagos.</w:t>
       </w:r>
       <w:r>
-        <w:rPr>
-          <w:color w:val="365F91"/>
-        </w:rPr>
         <w:t xml:space="preserve"> No podrá interactuar con otros usuarios en los foros ni acceder a la comunidad de la bolsa de trabajo.</w:t>
       </w:r>
     </w:p>
@@ -7442,14 +7294,8 @@
           <w:right w:val="nil"/>
           <w:between w:val="nil"/>
         </w:pBdr>
-        <w:rPr>
-          <w:color w:val="365F91"/>
-        </w:rPr>
-      </w:pPr>
-      <w:r>
-        <w:rPr>
-          <w:color w:val="365F91"/>
-        </w:rPr>
+      </w:pPr>
+      <w:r>
         <w:t>El Usuario no podrá cargar ni modificar cursos.</w:t>
       </w:r>
     </w:p>
@@ -7467,15 +7313,15 @@
           <w:right w:val="nil"/>
           <w:between w:val="nil"/>
         </w:pBdr>
-        <w:rPr>
-          <w:color w:val="365F91"/>
-        </w:rPr>
-      </w:pPr>
-      <w:r>
-        <w:rPr>
-          <w:color w:val="365F91"/>
-        </w:rPr>
-        <w:t>El Profesor no podrá hacer uso de otros cursos ni modificar o dar de baja cursos que no sean precargados por el mismo.</w:t>
+      </w:pPr>
+      <w:r>
+        <w:t>El Profesor no podrá hacer uso de otros cursos ni modificar o dar de baja curs</w:t>
+      </w:r>
+      <w:r>
+        <w:t>os que no sean precargados por é</w:t>
+      </w:r>
+      <w:r>
+        <w:t>l mismo.</w:t>
       </w:r>
     </w:p>
     <w:p>
@@ -7492,48 +7338,28 @@
           <w:right w:val="nil"/>
           <w:between w:val="nil"/>
         </w:pBdr>
-        <w:rPr>
-          <w:color w:val="365F91"/>
-        </w:rPr>
-      </w:pPr>
-      <w:r>
-        <w:rPr>
-          <w:color w:val="365F91"/>
-        </w:rPr>
+      </w:pPr>
+      <w:r>
         <w:t xml:space="preserve">El Profesor no puede liberar el acceso de su curso sin previa autorización de </w:t>
       </w:r>
       <w:proofErr w:type="spellStart"/>
       <w:r>
-        <w:rPr>
-          <w:color w:val="365F91"/>
-        </w:rPr>
-        <w:t>Capacit</w:t>
+        <w:t>Capac</w:t>
+      </w:r>
+      <w:r>
+        <w:t>IT</w:t>
       </w:r>
       <w:proofErr w:type="spellEnd"/>
       <w:r>
-        <w:rPr>
-          <w:color w:val="365F91"/>
-        </w:rPr>
         <w:t>.</w:t>
       </w:r>
       <w:r>
-        <w:rPr>
-          <w:color w:val="365F91"/>
-        </w:rPr>
         <w:t xml:space="preserve"> Así como tampoco subir o bajar las </w:t>
       </w:r>
-      <w:proofErr w:type="spellStart"/>
-      <w:r>
-        <w:rPr>
-          <w:color w:val="365F91"/>
-        </w:rPr>
-        <w:t>tárifas</w:t>
-      </w:r>
-      <w:proofErr w:type="spellEnd"/>
-      <w:r>
-        <w:rPr>
-          <w:color w:val="365F91"/>
-        </w:rPr>
+      <w:r>
+        <w:t>tarifas</w:t>
+      </w:r>
+      <w:r>
         <w:t xml:space="preserve"> pre dictaminadas para un usuario que ya abonó el curso.</w:t>
       </w:r>
     </w:p>
@@ -7551,15 +7377,15 @@
           <w:right w:val="nil"/>
           <w:between w:val="nil"/>
         </w:pBdr>
-        <w:rPr>
-          <w:color w:val="365F91"/>
-        </w:rPr>
-      </w:pPr>
-      <w:r>
-        <w:rPr>
-          <w:color w:val="365F91"/>
-        </w:rPr>
-        <w:t>El profesor no puede modificar radicalmente el tema de un curso ya comprado, pero si actualizarlo y modificarlo siempre que mantenga la temática.</w:t>
+      </w:pPr>
+      <w:r>
+        <w:t>El profesor no puede modificar radicalmente el tema de un curso ya comprado, pero s</w:t>
+      </w:r>
+      <w:r>
+        <w:t>í</w:t>
+      </w:r>
+      <w:r>
+        <w:t xml:space="preserve"> actualizarlo y modificarlo siempre que mantenga la temática.</w:t>
       </w:r>
     </w:p>
     <w:p>
@@ -7751,38 +7577,43 @@
     </w:p>
     <w:p>
       <w:r>
-        <w:t>- Poder modificar favoritos</w:t>
-      </w:r>
-    </w:p>
-    <w:p>
-      <w:r>
-        <w:t>- Poder acceder a una ruta de estudio recomendada</w:t>
-      </w:r>
-    </w:p>
-    <w:p>
-      <w:pPr>
-        <w:rPr>
-          <w:color w:val="365F91"/>
-        </w:rPr>
-      </w:pPr>
-      <w:r>
-        <w:t xml:space="preserve">- Poder crear ruta de estudio/ clasificar cursos </w:t>
-      </w:r>
-    </w:p>
-    <w:p>
-      <w:r>
-        <w:t>- Poder ver vacantes de trabajo</w:t>
-      </w:r>
-    </w:p>
-    <w:p>
-      <w:r>
-        <w:t xml:space="preserve">- </w:t>
-      </w:r>
-      <w:r>
-        <w:t>Poder interactuar en foros</w:t>
+        <w:t>- Poder modificar y recuperar contraseña</w:t>
       </w:r>
       <w:bookmarkStart w:id="17" w:name="_GoBack"/>
       <w:bookmarkEnd w:id="17"/>
+    </w:p>
+    <w:p>
+      <w:r>
+        <w:t>- Poder modificar favoritos</w:t>
+      </w:r>
+    </w:p>
+    <w:p>
+      <w:r>
+        <w:t>- Poder acceder a una ruta de estudio recomendada</w:t>
+      </w:r>
+    </w:p>
+    <w:p>
+      <w:pPr>
+        <w:rPr>
+          <w:color w:val="365F91"/>
+        </w:rPr>
+      </w:pPr>
+      <w:r>
+        <w:t xml:space="preserve">- Poder crear ruta de estudio/ clasificar cursos </w:t>
+      </w:r>
+    </w:p>
+    <w:p>
+      <w:r>
+        <w:t>- Poder ver vacantes de trabajo</w:t>
+      </w:r>
+    </w:p>
+    <w:p>
+      <w:r>
+        <w:t xml:space="preserve">- </w:t>
+      </w:r>
+      <w:r>
+        <w:t>Poder interactuar en foros</w:t>
+      </w:r>
     </w:p>
     <w:p/>
     <w:p/>
@@ -8045,7 +7876,6 @@
                 <w:b/>
                 <w:color w:val="000000"/>
               </w:rPr>
-              <w:lastRenderedPageBreak/>
               <w:t xml:space="preserve">Responsabilidades </w:t>
             </w:r>
           </w:p>
@@ -8371,6 +8201,7 @@
     <w:r>
       <w:rPr>
         <w:noProof/>
+        <w:lang w:val="es-AR" w:eastAsia="es-AR"/>
       </w:rPr>
       <mc:AlternateContent>
         <mc:Choice Requires="wpg">
@@ -8454,7 +8285,7 @@
             </wp:anchor>
           </w:drawing>
         </mc:Choice>
-        <mc:Fallback xmlns:sl="http://schemas.openxmlformats.org/schemaLibrary/2006/main" xmlns:a="http://schemas.openxmlformats.org/drawingml/2006/main" xmlns:pic="http://schemas.openxmlformats.org/drawingml/2006/picture" xmlns:c="http://schemas.openxmlformats.org/drawingml/2006/chart" xmlns:lc="http://schemas.openxmlformats.org/drawingml/2006/lockedCanvas" xmlns:dgm="http://schemas.openxmlformats.org/drawingml/2006/diagram">
+        <mc:Fallback xmlns:dgm="http://schemas.openxmlformats.org/drawingml/2006/diagram" xmlns:lc="http://schemas.openxmlformats.org/drawingml/2006/lockedCanvas" xmlns:c="http://schemas.openxmlformats.org/drawingml/2006/chart" xmlns:pic="http://schemas.openxmlformats.org/drawingml/2006/picture" xmlns:a="http://schemas.openxmlformats.org/drawingml/2006/main" xmlns:sl="http://schemas.openxmlformats.org/schemaLibrary/2006/main">
           <w:drawing>
             <wp:anchor allowOverlap="1" behindDoc="0" distB="0" distT="0" distL="114300" distR="114300" hidden="0" layoutInCell="1" locked="0" relativeHeight="0" simplePos="0">
               <wp:simplePos x="0" y="0"/>
@@ -8657,6 +8488,7 @@
               <w:b/>
               <w:noProof/>
               <w:color w:val="241A61"/>
+              <w:lang w:val="es-AR" w:eastAsia="es-AR"/>
             </w:rPr>
             <w:drawing>
               <wp:inline distT="0" distB="0" distL="114300" distR="114300">
@@ -8978,6 +8810,7 @@
             <w:rPr>
               <w:noProof/>
               <w:color w:val="000000"/>
+              <w:lang w:val="es-AR" w:eastAsia="es-AR"/>
             </w:rPr>
             <w:drawing>
               <wp:inline distT="0" distB="0" distL="114300" distR="114300">
@@ -9224,6 +9057,7 @@
               <w:b/>
               <w:noProof/>
               <w:color w:val="241A61"/>
+              <w:lang w:val="es-AR" w:eastAsia="es-AR"/>
             </w:rPr>
             <w:drawing>
               <wp:inline distT="0" distB="0" distL="114300" distR="114300">
@@ -9422,7 +9256,7 @@
 
 <file path=word/numbering.xml><?xml version="1.0" encoding="utf-8"?>
 <w:numbering xmlns:wpc="http://schemas.microsoft.com/office/word/2010/wordprocessingCanvas" xmlns:mc="http://schemas.openxmlformats.org/markup-compatibility/2006" xmlns:o="urn:schemas-microsoft-com:office:office" xmlns:r="http://schemas.openxmlformats.org/officeDocument/2006/relationships" xmlns:m="http://schemas.openxmlformats.org/officeDocument/2006/math" xmlns:v="urn:schemas-microsoft-com:vml" xmlns:wp14="http://schemas.microsoft.com/office/word/2010/wordprocessingDrawing" xmlns:wp="http://schemas.openxmlformats.org/drawingml/2006/wordprocessingDrawing" xmlns:w10="urn:schemas-microsoft-com:office:word" xmlns:w="http://schemas.openxmlformats.org/wordprocessingml/2006/main" xmlns:w14="http://schemas.microsoft.com/office/word/2010/wordml" xmlns:w15="http://schemas.microsoft.com/office/word/2012/wordml" xmlns:wpg="http://schemas.microsoft.com/office/word/2010/wordprocessingGroup" xmlns:wpi="http://schemas.microsoft.com/office/word/2010/wordprocessingInk" xmlns:wne="http://schemas.microsoft.com/office/word/2006/wordml" xmlns:wps="http://schemas.microsoft.com/office/word/2010/wordprocessingShape" mc:Ignorable="w14 w15 wp14">
-  <w:abstractNum w:abstractNumId="0">
+  <w:abstractNum w:abstractNumId="0" w15:restartNumberingAfterBreak="0">
     <w:nsid w:val="31747EF6"/>
     <w:multiLevelType w:val="multilevel"/>
     <w:tmpl w:val="ED9887E6"/>
@@ -9535,7 +9369,7 @@
       </w:rPr>
     </w:lvl>
   </w:abstractNum>
-  <w:abstractNum w:abstractNumId="1">
+  <w:abstractNum w:abstractNumId="1" w15:restartNumberingAfterBreak="0">
     <w:nsid w:val="79C66CA2"/>
     <w:multiLevelType w:val="multilevel"/>
     <w:tmpl w:val="7EA2B336"/>
@@ -10223,9 +10057,7 @@
       <w:tblStyleRowBandSize w:val="1"/>
       <w:tblStyleColBandSize w:val="1"/>
       <w:tblCellMar>
-        <w:top w:w="0" w:type="dxa"/>
         <w:left w:w="70" w:type="dxa"/>
-        <w:bottom w:w="0" w:type="dxa"/>
         <w:right w:w="70" w:type="dxa"/>
       </w:tblCellMar>
     </w:tblPr>
@@ -10236,9 +10068,7 @@
       <w:tblStyleRowBandSize w:val="1"/>
       <w:tblStyleColBandSize w:val="1"/>
       <w:tblCellMar>
-        <w:top w:w="0" w:type="dxa"/>
         <w:left w:w="70" w:type="dxa"/>
-        <w:bottom w:w="0" w:type="dxa"/>
         <w:right w:w="70" w:type="dxa"/>
       </w:tblCellMar>
     </w:tblPr>
@@ -10249,9 +10079,7 @@
       <w:tblStyleRowBandSize w:val="1"/>
       <w:tblStyleColBandSize w:val="1"/>
       <w:tblCellMar>
-        <w:top w:w="0" w:type="dxa"/>
         <w:left w:w="108" w:type="dxa"/>
-        <w:bottom w:w="0" w:type="dxa"/>
         <w:right w:w="108" w:type="dxa"/>
       </w:tblCellMar>
     </w:tblPr>
@@ -10261,12 +10089,6 @@
     <w:tblPr>
       <w:tblStyleRowBandSize w:val="1"/>
       <w:tblStyleColBandSize w:val="1"/>
-      <w:tblCellMar>
-        <w:top w:w="0" w:type="dxa"/>
-        <w:left w:w="0" w:type="dxa"/>
-        <w:bottom w:w="0" w:type="dxa"/>
-        <w:right w:w="0" w:type="dxa"/>
-      </w:tblCellMar>
     </w:tblPr>
   </w:style>
   <w:style w:type="table" w:customStyle="1" w:styleId="a3">
@@ -10274,12 +10096,6 @@
     <w:tblPr>
       <w:tblStyleRowBandSize w:val="1"/>
       <w:tblStyleColBandSize w:val="1"/>
-      <w:tblCellMar>
-        <w:top w:w="0" w:type="dxa"/>
-        <w:left w:w="0" w:type="dxa"/>
-        <w:bottom w:w="0" w:type="dxa"/>
-        <w:right w:w="0" w:type="dxa"/>
-      </w:tblCellMar>
     </w:tblPr>
   </w:style>
   <w:style w:type="table" w:customStyle="1" w:styleId="a4">
@@ -10287,12 +10103,6 @@
     <w:tblPr>
       <w:tblStyleRowBandSize w:val="1"/>
       <w:tblStyleColBandSize w:val="1"/>
-      <w:tblCellMar>
-        <w:top w:w="0" w:type="dxa"/>
-        <w:left w:w="0" w:type="dxa"/>
-        <w:bottom w:w="0" w:type="dxa"/>
-        <w:right w:w="0" w:type="dxa"/>
-      </w:tblCellMar>
     </w:tblPr>
   </w:style>
   <w:style w:type="table" w:customStyle="1" w:styleId="a5">
@@ -10301,9 +10111,7 @@
       <w:tblStyleRowBandSize w:val="1"/>
       <w:tblStyleColBandSize w:val="1"/>
       <w:tblCellMar>
-        <w:top w:w="0" w:type="dxa"/>
         <w:left w:w="70" w:type="dxa"/>
-        <w:bottom w:w="0" w:type="dxa"/>
         <w:right w:w="70" w:type="dxa"/>
       </w:tblCellMar>
     </w:tblPr>
@@ -10314,9 +10122,7 @@
       <w:tblStyleRowBandSize w:val="1"/>
       <w:tblStyleColBandSize w:val="1"/>
       <w:tblCellMar>
-        <w:top w:w="0" w:type="dxa"/>
         <w:left w:w="70" w:type="dxa"/>
-        <w:bottom w:w="0" w:type="dxa"/>
         <w:right w:w="70" w:type="dxa"/>
       </w:tblCellMar>
     </w:tblPr>
@@ -10327,9 +10133,7 @@
       <w:tblStyleRowBandSize w:val="1"/>
       <w:tblStyleColBandSize w:val="1"/>
       <w:tblCellMar>
-        <w:top w:w="0" w:type="dxa"/>
         <w:left w:w="108" w:type="dxa"/>
-        <w:bottom w:w="0" w:type="dxa"/>
         <w:right w:w="108" w:type="dxa"/>
       </w:tblCellMar>
     </w:tblPr>
@@ -10340,9 +10144,7 @@
       <w:tblStyleRowBandSize w:val="1"/>
       <w:tblStyleColBandSize w:val="1"/>
       <w:tblCellMar>
-        <w:top w:w="0" w:type="dxa"/>
         <w:left w:w="70" w:type="dxa"/>
-        <w:bottom w:w="0" w:type="dxa"/>
         <w:right w:w="70" w:type="dxa"/>
       </w:tblCellMar>
     </w:tblPr>
@@ -10353,9 +10155,7 @@
       <w:tblStyleRowBandSize w:val="1"/>
       <w:tblStyleColBandSize w:val="1"/>
       <w:tblCellMar>
-        <w:top w:w="0" w:type="dxa"/>
         <w:left w:w="70" w:type="dxa"/>
-        <w:bottom w:w="0" w:type="dxa"/>
         <w:right w:w="70" w:type="dxa"/>
       </w:tblCellMar>
     </w:tblPr>
@@ -10366,9 +10166,7 @@
       <w:tblStyleRowBandSize w:val="1"/>
       <w:tblStyleColBandSize w:val="1"/>
       <w:tblCellMar>
-        <w:top w:w="0" w:type="dxa"/>
         <w:left w:w="70" w:type="dxa"/>
-        <w:bottom w:w="0" w:type="dxa"/>
         <w:right w:w="70" w:type="dxa"/>
       </w:tblCellMar>
     </w:tblPr>

</xml_diff>

<commit_message>
Edito requerimientos marco en rojo lo que descarto y marco en celeste los escalable pero no primordial/ Agrego requerimiento de registro en usuario
</commit_message>
<xml_diff>
--- a/Capacit-IEEE-830.docx
+++ b/Capacit-IEEE-830.docx
@@ -264,7 +264,6 @@
           <w:szCs w:val="24"/>
         </w:rPr>
       </w:pPr>
-      <w:bookmarkStart w:id="0" w:name="_GoBack"/>
       <w:proofErr w:type="spellStart"/>
       <w:r>
         <w:rPr>
@@ -284,7 +283,6 @@
         <w:t>, web de cursos IT</w:t>
       </w:r>
     </w:p>
-    <w:bookmarkEnd w:id="0"/>
     <w:p>
       <w:pPr>
         <w:widowControl w:val="0"/>
@@ -468,8 +466,8 @@
           <w:titlePg/>
         </w:sectPr>
       </w:pPr>
-      <w:bookmarkStart w:id="1" w:name="_gjdgxs" w:colFirst="0" w:colLast="0"/>
-      <w:bookmarkEnd w:id="1"/>
+      <w:bookmarkStart w:id="0" w:name="_gjdgxs" w:colFirst="0" w:colLast="0"/>
+      <w:bookmarkEnd w:id="0"/>
     </w:p>
     <w:p>
       <w:pPr>
@@ -1195,8 +1193,8 @@
           <w:titlePg/>
         </w:sectPr>
       </w:pPr>
-      <w:bookmarkStart w:id="2" w:name="_30j0zll" w:colFirst="0" w:colLast="0"/>
-      <w:bookmarkEnd w:id="2"/>
+      <w:bookmarkStart w:id="1" w:name="_30j0zll" w:colFirst="0" w:colLast="0"/>
+      <w:bookmarkEnd w:id="1"/>
       <w:r>
         <w:rPr>
           <w:color w:val="000000"/>
@@ -1637,8 +1635,8 @@
           <w:szCs w:val="32"/>
         </w:rPr>
       </w:pPr>
-      <w:bookmarkStart w:id="3" w:name="_1fob9te" w:colFirst="0" w:colLast="0"/>
-      <w:bookmarkEnd w:id="3"/>
+      <w:bookmarkStart w:id="2" w:name="_1fob9te" w:colFirst="0" w:colLast="0"/>
+      <w:bookmarkEnd w:id="2"/>
       <w:r>
         <w:rPr>
           <w:b/>
@@ -1658,6 +1656,7 @@
           <w:docPartUnique/>
         </w:docPartObj>
       </w:sdtPr>
+      <w:sdtEndPr/>
       <w:sdtContent>
         <w:p>
           <w:pPr>
@@ -2992,8 +2991,8 @@
         <w:widowControl w:val="0"/>
         <w:spacing w:before="40" w:after="40"/>
       </w:pPr>
-      <w:bookmarkStart w:id="4" w:name="_3znysh7" w:colFirst="0" w:colLast="0"/>
-      <w:bookmarkEnd w:id="4"/>
+      <w:bookmarkStart w:id="3" w:name="_3znysh7" w:colFirst="0" w:colLast="0"/>
+      <w:bookmarkEnd w:id="3"/>
     </w:p>
     <w:p>
       <w:pPr>
@@ -3085,8 +3084,8 @@
           <w:u w:val="single"/>
         </w:rPr>
       </w:pPr>
-      <w:bookmarkStart w:id="5" w:name="_2et92p0" w:colFirst="0" w:colLast="0"/>
-      <w:bookmarkEnd w:id="5"/>
+      <w:bookmarkStart w:id="4" w:name="_2et92p0" w:colFirst="0" w:colLast="0"/>
+      <w:bookmarkEnd w:id="4"/>
     </w:p>
     <w:p>
       <w:pPr>
@@ -3232,8 +3231,8 @@
         </w:pBdr>
         <w:ind w:left="600"/>
       </w:pPr>
-      <w:bookmarkStart w:id="6" w:name="3dy6vkm" w:colFirst="0" w:colLast="0"/>
-      <w:bookmarkEnd w:id="6"/>
+      <w:bookmarkStart w:id="5" w:name="3dy6vkm" w:colFirst="0" w:colLast="0"/>
+      <w:bookmarkEnd w:id="5"/>
     </w:p>
     <w:p>
       <w:pPr>
@@ -3285,8 +3284,8 @@
           <w:szCs w:val="28"/>
         </w:rPr>
       </w:pPr>
-      <w:bookmarkStart w:id="7" w:name="_1t3h5sf" w:colFirst="0" w:colLast="0"/>
-      <w:bookmarkEnd w:id="7"/>
+      <w:bookmarkStart w:id="6" w:name="_1t3h5sf" w:colFirst="0" w:colLast="0"/>
+      <w:bookmarkEnd w:id="6"/>
       <w:r>
         <w:rPr>
           <w:b/>
@@ -6866,8 +6865,8 @@
           <w:szCs w:val="28"/>
         </w:rPr>
       </w:pPr>
-      <w:bookmarkStart w:id="8" w:name="_4d34og8" w:colFirst="0" w:colLast="0"/>
-      <w:bookmarkEnd w:id="8"/>
+      <w:bookmarkStart w:id="7" w:name="_4d34og8" w:colFirst="0" w:colLast="0"/>
+      <w:bookmarkEnd w:id="7"/>
       <w:r>
         <w:rPr>
           <w:b/>
@@ -7597,8 +7596,8 @@
           <w:color w:val="FF0000"/>
         </w:rPr>
       </w:pPr>
-      <w:bookmarkStart w:id="9" w:name="_2s8eyo1" w:colFirst="0" w:colLast="0"/>
-      <w:bookmarkEnd w:id="9"/>
+      <w:bookmarkStart w:id="8" w:name="_2s8eyo1" w:colFirst="0" w:colLast="0"/>
+      <w:bookmarkEnd w:id="8"/>
     </w:p>
     <w:p>
       <w:pPr>
@@ -7870,8 +7869,8 @@
           <w:color w:val="FF0000"/>
         </w:rPr>
       </w:pPr>
-      <w:bookmarkStart w:id="10" w:name="_17dp8vu" w:colFirst="0" w:colLast="0"/>
-      <w:bookmarkEnd w:id="10"/>
+      <w:bookmarkStart w:id="9" w:name="_17dp8vu" w:colFirst="0" w:colLast="0"/>
+      <w:bookmarkEnd w:id="9"/>
     </w:p>
     <w:p>
       <w:pPr>
@@ -7911,10 +7910,10 @@
         <w:ind w:left="601" w:firstLine="106"/>
         <w:jc w:val="both"/>
       </w:pPr>
-      <w:bookmarkStart w:id="11" w:name="_3rdcrjn" w:colFirst="0" w:colLast="0"/>
-      <w:bookmarkStart w:id="12" w:name="_26in1rg" w:colFirst="0" w:colLast="0"/>
+      <w:bookmarkStart w:id="10" w:name="_3rdcrjn" w:colFirst="0" w:colLast="0"/>
+      <w:bookmarkStart w:id="11" w:name="_26in1rg" w:colFirst="0" w:colLast="0"/>
+      <w:bookmarkEnd w:id="10"/>
       <w:bookmarkEnd w:id="11"/>
-      <w:bookmarkEnd w:id="12"/>
       <w:r>
         <w:t>Este documento consta de tres secciones. En la primera sección se realiza una introducción al mismo y se proporciona una visión general de la especificación de recursos del sistema.</w:t>
       </w:r>
@@ -8013,8 +8012,8 @@
           <w:color w:val="000000"/>
         </w:rPr>
       </w:pPr>
-      <w:bookmarkStart w:id="13" w:name="_lnxbz9" w:colFirst="0" w:colLast="0"/>
-      <w:bookmarkEnd w:id="13"/>
+      <w:bookmarkStart w:id="12" w:name="_lnxbz9" w:colFirst="0" w:colLast="0"/>
+      <w:bookmarkEnd w:id="12"/>
     </w:p>
     <w:p>
       <w:pPr>
@@ -8064,8 +8063,8 @@
       <w:r>
         <w:t xml:space="preserve"> será un producto diseñado para trabajar en entornos WEB, lo que permitirá su utilización de forma rápida y eficaz, además</w:t>
       </w:r>
-      <w:bookmarkStart w:id="14" w:name="_35nkun2" w:colFirst="0" w:colLast="0"/>
-      <w:bookmarkEnd w:id="14"/>
+      <w:bookmarkStart w:id="13" w:name="_35nkun2" w:colFirst="0" w:colLast="0"/>
+      <w:bookmarkEnd w:id="13"/>
       <w:r>
         <w:t xml:space="preserve"> de poder generar comunidad y contacto entre usuarios para ofertar en bolsa de trabajo y generar redes de </w:t>
       </w:r>
@@ -9043,8 +9042,8 @@
           <w:color w:val="FF0000"/>
         </w:rPr>
       </w:pPr>
-      <w:bookmarkStart w:id="15" w:name="_1ksv4uv" w:colFirst="0" w:colLast="0"/>
-      <w:bookmarkEnd w:id="15"/>
+      <w:bookmarkStart w:id="14" w:name="_1ksv4uv" w:colFirst="0" w:colLast="0"/>
+      <w:bookmarkEnd w:id="14"/>
       <w:r>
         <w:rPr>
           <w:i/>
@@ -9445,16 +9444,11 @@
       <w:r>
         <w:t xml:space="preserve"> ni acceder a rutas de aprendizaje </w:t>
       </w:r>
-      <w:proofErr w:type="gramStart"/>
       <w:r>
         <w:t xml:space="preserve">ni </w:t>
       </w:r>
       <w:r>
-        <w:t xml:space="preserve"> tampoco</w:t>
-      </w:r>
-      <w:proofErr w:type="gramEnd"/>
-      <w:r>
-        <w:t xml:space="preserve"> al contenido avanzado y cursos pagos. No podrá interactuar con otros usuarios en los foros ni acceder a la comunidad de la bolsa de trabajo.</w:t>
+        <w:t xml:space="preserve"> tampoco al contenido avanzado y cursos pagos. No podrá interactuar con otros usuarios en los foros ni acceder a la comunidad de la bolsa de trabajo.</w:t>
       </w:r>
     </w:p>
     <w:p>
@@ -9648,8 +9642,8 @@
           <w:color w:val="FF0000"/>
         </w:rPr>
       </w:pPr>
-      <w:bookmarkStart w:id="16" w:name="_44sinio" w:colFirst="0" w:colLast="0"/>
-      <w:bookmarkEnd w:id="16"/>
+      <w:bookmarkStart w:id="15" w:name="_44sinio" w:colFirst="0" w:colLast="0"/>
+      <w:bookmarkEnd w:id="15"/>
     </w:p>
     <w:p>
       <w:pPr>
@@ -9750,14 +9744,56 @@
       <w:r>
         <w:t xml:space="preserve">- Como usuario quiero </w:t>
       </w:r>
+      <w:r>
+        <w:t>registrarme</w:t>
+      </w:r>
+      <w:r>
+        <w:t xml:space="preserve"> e ingresar con mis datos (email, contraseña).</w:t>
+      </w:r>
+    </w:p>
+    <w:p>
+      <w:r>
+        <w:t>/</w:t>
+      </w:r>
+      <w:proofErr w:type="spellStart"/>
+      <w:r>
+        <w:t>register</w:t>
+      </w:r>
+      <w:proofErr w:type="spellEnd"/>
+    </w:p>
+    <w:p>
+      <w:r>
+        <w:tab/>
+      </w:r>
+    </w:p>
+    <w:p>
+      <w:r>
+        <w:t xml:space="preserve">- Como usuario quiero </w:t>
+      </w:r>
       <w:proofErr w:type="spellStart"/>
       <w:r>
         <w:t>loguearme</w:t>
       </w:r>
       <w:proofErr w:type="spellEnd"/>
       <w:r>
-        <w:t xml:space="preserve"> e ingresar con mis datos.</w:t>
+        <w:t xml:space="preserve"> e ingresar con mis datos</w:t>
       </w:r>
+      <w:r>
+        <w:t xml:space="preserve"> (email, contraseña)</w:t>
+      </w:r>
+      <w:r>
+        <w:t>.</w:t>
+      </w:r>
+    </w:p>
+    <w:p>
+      <w:r>
+        <w:t>/</w:t>
+      </w:r>
+      <w:proofErr w:type="spellStart"/>
+      <w:r>
+        <w:t>login</w:t>
+      </w:r>
+      <w:proofErr w:type="spellEnd"/>
     </w:p>
     <w:p>
       <w:r>
@@ -9766,6 +9802,13 @@
     </w:p>
     <w:p>
       <w:r>
+        <w:t>/perfil</w:t>
+      </w:r>
+      <w:bookmarkStart w:id="16" w:name="_GoBack"/>
+      <w:bookmarkEnd w:id="16"/>
+    </w:p>
+    <w:p>
+      <w:r>
         <w:t>- Como usuario quiero modificar y recuperar contraseña</w:t>
       </w:r>
     </w:p>
@@ -9780,7 +9823,15 @@
       </w:r>
     </w:p>
     <w:p>
+      <w:pPr>
+        <w:rPr>
+          <w:color w:val="FF0000"/>
+        </w:rPr>
+      </w:pPr>
       <w:r>
+        <w:rPr>
+          <w:color w:val="FF0000"/>
+        </w:rPr>
         <w:t>- Como usuario quiero crear ruta de estudio</w:t>
       </w:r>
     </w:p>
@@ -9792,35 +9843,53 @@
     <w:p>
       <w:pPr>
         <w:rPr>
-          <w:color w:val="365F91"/>
+          <w:color w:val="00B050"/>
         </w:rPr>
       </w:pPr>
       <w:r>
+        <w:rPr>
+          <w:color w:val="00B050"/>
+        </w:rPr>
         <w:t xml:space="preserve">- Como usuario quiero poder ver dos áreas bien diferenciadas entre cursos gratuitos y de pago. </w:t>
       </w:r>
     </w:p>
     <w:p>
+      <w:pPr>
+        <w:rPr>
+          <w:color w:val="00B050"/>
+        </w:rPr>
+      </w:pPr>
       <w:r>
+        <w:rPr>
+          <w:color w:val="00B050"/>
+        </w:rPr>
         <w:t>- Como usuario quiero ver vacantes de trabajo</w:t>
       </w:r>
     </w:p>
     <w:p>
+      <w:pPr>
+        <w:rPr>
+          <w:color w:val="00B050"/>
+        </w:rPr>
+      </w:pPr>
       <w:r>
-        <w:t xml:space="preserve">- Como usuario </w:t>
+        <w:rPr>
+          <w:color w:val="00B050"/>
+        </w:rPr>
+        <w:t>- Como usuario quiero interactuar en foros</w:t>
       </w:r>
+    </w:p>
+    <w:p>
+      <w:pPr>
+        <w:rPr>
+          <w:color w:val="00B050"/>
+        </w:rPr>
+      </w:pPr>
       <w:r>
-        <w:t>quiero interactuar en foros</w:t>
-      </w:r>
-    </w:p>
-    <w:p>
-      <w:r>
-        <w:t xml:space="preserve">- Como usuario quiero </w:t>
-      </w:r>
-      <w:r>
-        <w:rPr>
-          <w:color w:val="000000"/>
-        </w:rPr>
-        <w:t>formar comunidad laboral y de aprendizaje</w:t>
+        <w:rPr>
+          <w:color w:val="00B050"/>
+        </w:rPr>
+        <w:t>- Como usuario quiero formar comunidad laboral y de aprendizaje</w:t>
       </w:r>
     </w:p>
     <w:p>
@@ -10074,6 +10143,7 @@
                 <w:b/>
                 <w:color w:val="000000"/>
               </w:rPr>
+              <w:lastRenderedPageBreak/>
               <w:t xml:space="preserve">Responsabilidades </w:t>
             </w:r>
           </w:p>
@@ -10219,7 +10289,6 @@
                 <w:b/>
                 <w:color w:val="000000"/>
               </w:rPr>
-              <w:lastRenderedPageBreak/>
               <w:t>Calendario</w:t>
             </w:r>
           </w:p>
@@ -10401,7 +10470,6 @@
     <w:r>
       <w:rPr>
         <w:noProof/>
-        <w:lang w:val="es-AR" w:eastAsia="es-AR"/>
       </w:rPr>
       <mc:AlternateContent>
         <mc:Choice Requires="wps">
@@ -10445,21 +10513,12 @@
                             <w:jc w:val="center"/>
                             <w:textDirection w:val="btLr"/>
                           </w:pPr>
-                          <w:proofErr w:type="gramStart"/>
                           <w:r>
                             <w:rPr>
                               <w:color w:val="0F243E"/>
                               <w:sz w:val="26"/>
                             </w:rPr>
-                            <w:t>PAGE  \</w:t>
-                          </w:r>
-                          <w:proofErr w:type="gramEnd"/>
-                          <w:r>
-                            <w:rPr>
-                              <w:color w:val="0F243E"/>
-                              <w:sz w:val="26"/>
-                            </w:rPr>
-                            <w:t xml:space="preserve">* </w:t>
+                            <w:t xml:space="preserve">PAGE  \* </w:t>
                           </w:r>
                           <w:proofErr w:type="spellStart"/>
                           <w:r>
@@ -10706,7 +10765,6 @@
               <w:b/>
               <w:noProof/>
               <w:color w:val="241A61"/>
-              <w:lang w:val="es-AR" w:eastAsia="es-AR"/>
             </w:rPr>
             <w:drawing>
               <wp:inline distT="0" distB="0" distL="114300" distR="114300" wp14:anchorId="231B46EB" wp14:editId="687C7970">
@@ -11026,7 +11084,6 @@
             <w:rPr>
               <w:noProof/>
               <w:color w:val="000000"/>
-              <w:lang w:val="es-AR" w:eastAsia="es-AR"/>
             </w:rPr>
             <w:drawing>
               <wp:inline distT="0" distB="0" distL="114300" distR="114300" wp14:anchorId="078BC80C" wp14:editId="18861C60">
@@ -11273,7 +11330,6 @@
               <w:b/>
               <w:noProof/>
               <w:color w:val="241A61"/>
-              <w:lang w:val="es-AR" w:eastAsia="es-AR"/>
             </w:rPr>
             <w:drawing>
               <wp:inline distT="0" distB="0" distL="114300" distR="114300" wp14:anchorId="476F235C" wp14:editId="0DAC5A30">
@@ -11472,7 +11528,7 @@
 
 <file path=word/numbering.xml><?xml version="1.0" encoding="utf-8"?>
 <w:numbering xmlns:wpc="http://schemas.microsoft.com/office/word/2010/wordprocessingCanvas" xmlns:mc="http://schemas.openxmlformats.org/markup-compatibility/2006" xmlns:o="urn:schemas-microsoft-com:office:office" xmlns:r="http://schemas.openxmlformats.org/officeDocument/2006/relationships" xmlns:m="http://schemas.openxmlformats.org/officeDocument/2006/math" xmlns:v="urn:schemas-microsoft-com:vml" xmlns:wp14="http://schemas.microsoft.com/office/word/2010/wordprocessingDrawing" xmlns:wp="http://schemas.openxmlformats.org/drawingml/2006/wordprocessingDrawing" xmlns:w10="urn:schemas-microsoft-com:office:word" xmlns:w="http://schemas.openxmlformats.org/wordprocessingml/2006/main" xmlns:w14="http://schemas.microsoft.com/office/word/2010/wordml" xmlns:w15="http://schemas.microsoft.com/office/word/2012/wordml" xmlns:wpg="http://schemas.microsoft.com/office/word/2010/wordprocessingGroup" xmlns:wpi="http://schemas.microsoft.com/office/word/2010/wordprocessingInk" xmlns:wne="http://schemas.microsoft.com/office/word/2006/wordml" xmlns:wps="http://schemas.microsoft.com/office/word/2010/wordprocessingShape" mc:Ignorable="w14 w15 wp14">
-  <w:abstractNum w:abstractNumId="0" w15:restartNumberingAfterBreak="0">
+  <w:abstractNum w:abstractNumId="0">
     <w:nsid w:val="31747EF6"/>
     <w:multiLevelType w:val="multilevel"/>
     <w:tmpl w:val="ED9887E6"/>
@@ -11585,7 +11641,7 @@
       </w:rPr>
     </w:lvl>
   </w:abstractNum>
-  <w:abstractNum w:abstractNumId="1" w15:restartNumberingAfterBreak="0">
+  <w:abstractNum w:abstractNumId="1">
     <w:nsid w:val="79C66CA2"/>
     <w:multiLevelType w:val="multilevel"/>
     <w:tmpl w:val="7EA2B336"/>
@@ -12273,7 +12329,9 @@
       <w:tblStyleRowBandSize w:val="1"/>
       <w:tblStyleColBandSize w:val="1"/>
       <w:tblCellMar>
+        <w:top w:w="0" w:type="dxa"/>
         <w:left w:w="70" w:type="dxa"/>
+        <w:bottom w:w="0" w:type="dxa"/>
         <w:right w:w="70" w:type="dxa"/>
       </w:tblCellMar>
     </w:tblPr>
@@ -12284,7 +12342,9 @@
       <w:tblStyleRowBandSize w:val="1"/>
       <w:tblStyleColBandSize w:val="1"/>
       <w:tblCellMar>
+        <w:top w:w="0" w:type="dxa"/>
         <w:left w:w="70" w:type="dxa"/>
+        <w:bottom w:w="0" w:type="dxa"/>
         <w:right w:w="70" w:type="dxa"/>
       </w:tblCellMar>
     </w:tblPr>
@@ -12295,7 +12355,9 @@
       <w:tblStyleRowBandSize w:val="1"/>
       <w:tblStyleColBandSize w:val="1"/>
       <w:tblCellMar>
+        <w:top w:w="0" w:type="dxa"/>
         <w:left w:w="108" w:type="dxa"/>
+        <w:bottom w:w="0" w:type="dxa"/>
         <w:right w:w="108" w:type="dxa"/>
       </w:tblCellMar>
     </w:tblPr>
@@ -12305,6 +12367,12 @@
     <w:tblPr>
       <w:tblStyleRowBandSize w:val="1"/>
       <w:tblStyleColBandSize w:val="1"/>
+      <w:tblCellMar>
+        <w:top w:w="0" w:type="dxa"/>
+        <w:left w:w="0" w:type="dxa"/>
+        <w:bottom w:w="0" w:type="dxa"/>
+        <w:right w:w="0" w:type="dxa"/>
+      </w:tblCellMar>
     </w:tblPr>
   </w:style>
   <w:style w:type="table" w:customStyle="1" w:styleId="a3">
@@ -12312,6 +12380,12 @@
     <w:tblPr>
       <w:tblStyleRowBandSize w:val="1"/>
       <w:tblStyleColBandSize w:val="1"/>
+      <w:tblCellMar>
+        <w:top w:w="0" w:type="dxa"/>
+        <w:left w:w="0" w:type="dxa"/>
+        <w:bottom w:w="0" w:type="dxa"/>
+        <w:right w:w="0" w:type="dxa"/>
+      </w:tblCellMar>
     </w:tblPr>
   </w:style>
   <w:style w:type="table" w:customStyle="1" w:styleId="a4">
@@ -12319,6 +12393,12 @@
     <w:tblPr>
       <w:tblStyleRowBandSize w:val="1"/>
       <w:tblStyleColBandSize w:val="1"/>
+      <w:tblCellMar>
+        <w:top w:w="0" w:type="dxa"/>
+        <w:left w:w="0" w:type="dxa"/>
+        <w:bottom w:w="0" w:type="dxa"/>
+        <w:right w:w="0" w:type="dxa"/>
+      </w:tblCellMar>
     </w:tblPr>
   </w:style>
   <w:style w:type="table" w:customStyle="1" w:styleId="a5">
@@ -12327,7 +12407,9 @@
       <w:tblStyleRowBandSize w:val="1"/>
       <w:tblStyleColBandSize w:val="1"/>
       <w:tblCellMar>
+        <w:top w:w="0" w:type="dxa"/>
         <w:left w:w="70" w:type="dxa"/>
+        <w:bottom w:w="0" w:type="dxa"/>
         <w:right w:w="70" w:type="dxa"/>
       </w:tblCellMar>
     </w:tblPr>
@@ -12338,7 +12420,9 @@
       <w:tblStyleRowBandSize w:val="1"/>
       <w:tblStyleColBandSize w:val="1"/>
       <w:tblCellMar>
+        <w:top w:w="0" w:type="dxa"/>
         <w:left w:w="70" w:type="dxa"/>
+        <w:bottom w:w="0" w:type="dxa"/>
         <w:right w:w="70" w:type="dxa"/>
       </w:tblCellMar>
     </w:tblPr>
@@ -12349,7 +12433,9 @@
       <w:tblStyleRowBandSize w:val="1"/>
       <w:tblStyleColBandSize w:val="1"/>
       <w:tblCellMar>
+        <w:top w:w="0" w:type="dxa"/>
         <w:left w:w="108" w:type="dxa"/>
+        <w:bottom w:w="0" w:type="dxa"/>
         <w:right w:w="108" w:type="dxa"/>
       </w:tblCellMar>
     </w:tblPr>
@@ -12360,7 +12446,9 @@
       <w:tblStyleRowBandSize w:val="1"/>
       <w:tblStyleColBandSize w:val="1"/>
       <w:tblCellMar>
+        <w:top w:w="0" w:type="dxa"/>
         <w:left w:w="70" w:type="dxa"/>
+        <w:bottom w:w="0" w:type="dxa"/>
         <w:right w:w="70" w:type="dxa"/>
       </w:tblCellMar>
     </w:tblPr>
@@ -12371,7 +12459,9 @@
       <w:tblStyleRowBandSize w:val="1"/>
       <w:tblStyleColBandSize w:val="1"/>
       <w:tblCellMar>
+        <w:top w:w="0" w:type="dxa"/>
         <w:left w:w="70" w:type="dxa"/>
+        <w:bottom w:w="0" w:type="dxa"/>
         <w:right w:w="70" w:type="dxa"/>
       </w:tblCellMar>
     </w:tblPr>
@@ -12382,7 +12472,9 @@
       <w:tblStyleRowBandSize w:val="1"/>
       <w:tblStyleColBandSize w:val="1"/>
       <w:tblCellMar>
+        <w:top w:w="0" w:type="dxa"/>
         <w:left w:w="70" w:type="dxa"/>
+        <w:bottom w:w="0" w:type="dxa"/>
         <w:right w:w="70" w:type="dxa"/>
       </w:tblCellMar>
     </w:tblPr>

</xml_diff>